<commit_message>
updates to scrum docs
</commit_message>
<xml_diff>
--- a/CLCMinesweeperApp/Planning and Design/Week 2/CST-247-RS-NAP-ProjectStatusDesignReport - W2.docx
+++ b/CLCMinesweeperApp/Planning and Design/Week 2/CST-247-RS-NAP-ProjectStatusDesignReport - W2.docx
@@ -1078,21 +1078,7 @@
                       <w:color w:val="000000"/>
                       <w:sz w:val="22"/>
                     </w:rPr>
-                    <w:t>As a developer, I need to create</w:t>
-                  </w:r>
-                  <w:r>
-                    <w:rPr>
-                      <w:color w:val="000000"/>
-                      <w:sz w:val="22"/>
-                    </w:rPr>
-                    <w:t xml:space="preserve"> </w:t>
-                  </w:r>
-                  <w:r>
-                    <w:rPr>
-                      <w:color w:val="000000"/>
-                      <w:sz w:val="22"/>
-                    </w:rPr>
-                    <w:t xml:space="preserve">a  </w:t>
+                    <w:t xml:space="preserve">As a developer, I need to create a  </w:t>
                   </w:r>
                   <w:proofErr w:type="spellStart"/>
                   <w:r>
@@ -1717,8 +1703,6 @@
             <w:r>
               <w:t>https://github.com/Malleas/CLCMinesweeperApp</w:t>
             </w:r>
-            <w:bookmarkStart w:id="0" w:name="_GoBack"/>
-            <w:bookmarkEnd w:id="0"/>
           </w:p>
         </w:tc>
       </w:tr>
@@ -1837,44 +1821,47 @@
           <w:sz w:val="28"/>
           <w:szCs w:val="28"/>
         </w:rPr>
-        <w:t>Agile Scrum Product Backlog:</w:t>
-      </w:r>
-    </w:p>
-    <w:p>
-      <w:pPr>
+        <w:t>Agile Scrum</w:t>
+      </w:r>
+      <w:r>
         <w:rPr>
           <w:b/>
           <w:color w:val="000000"/>
           <w:sz w:val="28"/>
           <w:szCs w:val="28"/>
         </w:rPr>
-      </w:pPr>
-      <w:r>
-        <w:rPr>
-          <w:i/>
-          <w:color w:val="366091"/>
-        </w:rPr>
-        <w:t>https://bitbucket.org/malleas/cst247milestone/downloads/</w:t>
-      </w:r>
-    </w:p>
-    <w:p>
-      <w:pPr>
+        <w:t xml:space="preserve"> Board</w:t>
+      </w:r>
+      <w:r>
         <w:rPr>
           <w:b/>
           <w:color w:val="000000"/>
           <w:sz w:val="28"/>
           <w:szCs w:val="28"/>
         </w:rPr>
-      </w:pPr>
-      <w:r>
+        <w:t>:</w:t>
+      </w:r>
+    </w:p>
+    <w:p>
+      <w:pPr>
         <w:rPr>
           <w:b/>
           <w:color w:val="000000"/>
           <w:sz w:val="28"/>
           <w:szCs w:val="28"/>
         </w:rPr>
-        <w:t>Agile Scrum Sprint Backlog:</w:t>
-      </w:r>
+      </w:pPr>
+      <w:hyperlink r:id="rId8" w:history="1">
+        <w:r>
+          <w:rPr>
+            <w:rStyle w:val="Hyperlink"/>
+            <w:b/>
+            <w:sz w:val="28"/>
+            <w:szCs w:val="28"/>
+          </w:rPr>
+          <w:t>https://www.meistertask.com/app/project/sSO4jU4u/cst-247</w:t>
+        </w:r>
+      </w:hyperlink>
     </w:p>
     <w:p>
       <w:pPr>
@@ -1887,38 +1874,33 @@
       </w:pPr>
       <w:r>
         <w:rPr>
-          <w:i/>
-          <w:color w:val="366091"/>
-        </w:rPr>
-        <w:t>https://bitbuc</w:t>
-      </w:r>
-      <w:r>
-        <w:rPr>
-          <w:i/>
-          <w:color w:val="366091"/>
-        </w:rPr>
-        <w:t>ket.org/malleas/cst247milestone/downloads/</w:t>
-      </w:r>
-    </w:p>
-    <w:p>
-      <w:pPr>
-        <w:rPr>
           <w:b/>
           <w:color w:val="000000"/>
           <w:sz w:val="28"/>
           <w:szCs w:val="28"/>
         </w:rPr>
-      </w:pPr>
-      <w:r>
+        <w:t>Agile Scrum Product Backlog:</w:t>
+      </w:r>
+    </w:p>
+    <w:p>
+      <w:hyperlink r:id="rId9" w:history="1">
+        <w:r>
+          <w:rPr>
+            <w:rStyle w:val="Hyperlink"/>
+          </w:rPr>
+          <w:t>https://github.com/Malleas/CLCMinesweeperApp/tree/master/CLCMinesweeperApp/Planning%20and%20Design/Week%202</w:t>
+        </w:r>
+      </w:hyperlink>
+    </w:p>
+    <w:p>
+      <w:pPr>
         <w:rPr>
           <w:b/>
           <w:color w:val="000000"/>
           <w:sz w:val="28"/>
           <w:szCs w:val="28"/>
         </w:rPr>
-        <w:t xml:space="preserve">Agile Scrum Burn </w:t>
-      </w:r>
-      <w:proofErr w:type="gramStart"/>
+      </w:pPr>
       <w:r>
         <w:rPr>
           <w:b/>
@@ -1926,35 +1908,81 @@
           <w:sz w:val="28"/>
           <w:szCs w:val="28"/>
         </w:rPr>
-        <w:t>Down</w:t>
-      </w:r>
-      <w:proofErr w:type="gramEnd"/>
-      <w:r>
+        <w:t>Agile Scrum Sprint Backlog:</w:t>
+      </w:r>
+    </w:p>
+    <w:p>
+      <w:pPr>
+        <w:rPr>
+          <w:i/>
+          <w:color w:val="366091"/>
+        </w:rPr>
+      </w:pPr>
+      <w:hyperlink r:id="rId10" w:history="1">
+        <w:r>
+          <w:rPr>
+            <w:rStyle w:val="Hyperlink"/>
+            <w:i/>
+          </w:rPr>
+          <w:t>https://github.com/Malleas/CLCMinesweeperApp/tree/master/CLCMinesweeperApp/Planning%20and%20Design/Week%202</w:t>
+        </w:r>
+      </w:hyperlink>
+    </w:p>
+    <w:p>
+      <w:pPr>
         <w:rPr>
           <w:b/>
           <w:color w:val="000000"/>
           <w:sz w:val="28"/>
           <w:szCs w:val="28"/>
         </w:rPr>
-        <w:t xml:space="preserve"> Chart:</w:t>
-      </w:r>
-    </w:p>
-    <w:p>
-      <w:pPr>
+      </w:pPr>
+      <w:r>
         <w:rPr>
           <w:b/>
           <w:color w:val="000000"/>
           <w:sz w:val="28"/>
           <w:szCs w:val="28"/>
         </w:rPr>
-      </w:pPr>
-      <w:r>
-        <w:rPr>
-          <w:i/>
-          <w:color w:val="366091"/>
-        </w:rPr>
-        <w:t>https://bitbucket.org/malleas/cst247milestone/downloads/</w:t>
-      </w:r>
+        <w:t xml:space="preserve">Agile Scrum Burn </w:t>
+      </w:r>
+      <w:proofErr w:type="gramStart"/>
+      <w:r>
+        <w:rPr>
+          <w:b/>
+          <w:color w:val="000000"/>
+          <w:sz w:val="28"/>
+          <w:szCs w:val="28"/>
+        </w:rPr>
+        <w:t>Down</w:t>
+      </w:r>
+      <w:proofErr w:type="gramEnd"/>
+      <w:r>
+        <w:rPr>
+          <w:b/>
+          <w:color w:val="000000"/>
+          <w:sz w:val="28"/>
+          <w:szCs w:val="28"/>
+        </w:rPr>
+        <w:t xml:space="preserve"> Chart:</w:t>
+      </w:r>
+    </w:p>
+    <w:p>
+      <w:pPr>
+        <w:rPr>
+          <w:i/>
+          <w:color w:val="366091"/>
+        </w:rPr>
+      </w:pPr>
+      <w:hyperlink r:id="rId11" w:history="1">
+        <w:r>
+          <w:rPr>
+            <w:rStyle w:val="Hyperlink"/>
+            <w:i/>
+          </w:rPr>
+          <w:t>https://github.com/Malleas/CLCMinesweeperApp/tree/master/CLCMinesweeperApp/Planning%20and%20Design/Week%202</w:t>
+        </w:r>
+      </w:hyperlink>
     </w:p>
     <w:p>
       <w:pPr>
@@ -2117,15 +2145,7 @@
           <w:i/>
           <w:color w:val="366091"/>
         </w:rPr>
-        <w:lastRenderedPageBreak/>
-        <w:t>The following table should be completed after each Retrospective on Things That Didn’t Go Well (Stop Doing) and What Would Be Done Differently Next Time with an Action Plan to Improve (Try Doing and Continuous Improvement). An alter</w:t>
-      </w:r>
-      <w:r>
-        <w:rPr>
-          <w:i/>
-          <w:color w:val="366091"/>
-        </w:rPr>
-        <w:t xml:space="preserve">native to the following table is to use a Mind Mapping tool such as </w:t>
+        <w:t xml:space="preserve">The following table should be completed after each Retrospective on Things That Didn’t Go Well (Stop Doing) and What Would Be Done Differently Next Time with an Action Plan to Improve (Try Doing and Continuous Improvement). An alternative to the following table is to use a Mind Mapping tool such as </w:t>
       </w:r>
       <w:proofErr w:type="spellStart"/>
       <w:r>
@@ -2438,7 +2458,23 @@
           <w:i/>
           <w:color w:val="366091"/>
         </w:rPr>
-        <w:t>N/A.  No code needed for FR1</w:t>
+        <w:t xml:space="preserve">Connect and pull from master from repo.  Refer to DDL scripts before running as a local DB will need to be created and table added.  </w:t>
+      </w:r>
+      <w:proofErr w:type="gramStart"/>
+      <w:r>
+        <w:rPr>
+          <w:i/>
+          <w:color w:val="366091"/>
+        </w:rPr>
+        <w:t>Click</w:t>
+      </w:r>
+      <w:proofErr w:type="gramEnd"/>
+      <w:r>
+        <w:rPr>
+          <w:i/>
+          <w:color w:val="366091"/>
+        </w:rPr>
+        <w:t xml:space="preserve"> debug menu option and select Run without debug</w:t>
       </w:r>
     </w:p>
     <w:p>
@@ -2480,14 +2516,7 @@
           <w:i/>
           <w:color w:val="366091"/>
         </w:rPr>
-        <w:t>Reviewed current code from CST227.</w:t>
-      </w:r>
-      <w:r>
-        <w:rPr>
-          <w:i/>
-          <w:color w:val="366091"/>
-        </w:rPr>
-        <w:t xml:space="preserve">  Found that the </w:t>
+        <w:t xml:space="preserve">We as a team wanted to make sure that the login and registration pages were simple to use and met all requirements listed.  We also wanted to add some basic validation in on the login and </w:t>
       </w:r>
       <w:proofErr w:type="spellStart"/>
       <w:r>
@@ -2495,7 +2524,7 @@
           <w:i/>
           <w:color w:val="366091"/>
         </w:rPr>
-        <w:t>playerStats</w:t>
+        <w:t>createUser</w:t>
       </w:r>
       <w:proofErr w:type="spellEnd"/>
       <w:r>
@@ -2503,7 +2532,55 @@
           <w:i/>
           <w:color w:val="366091"/>
         </w:rPr>
-        <w:t xml:space="preserve"> class could be easily modified into the Player model for the registration and login page as well as persisting any player stats associated with that player to the DB.</w:t>
+        <w:t xml:space="preserve"> to ensure the </w:t>
+      </w:r>
+      <w:proofErr w:type="spellStart"/>
+      <w:r>
+        <w:rPr>
+          <w:i/>
+          <w:color w:val="366091"/>
+        </w:rPr>
+        <w:t>userName</w:t>
+      </w:r>
+      <w:proofErr w:type="spellEnd"/>
+      <w:r>
+        <w:rPr>
+          <w:i/>
+          <w:color w:val="366091"/>
+        </w:rPr>
+        <w:t xml:space="preserve"> and password for login matched as well as the </w:t>
+      </w:r>
+      <w:proofErr w:type="spellStart"/>
+      <w:r>
+        <w:rPr>
+          <w:i/>
+          <w:color w:val="366091"/>
+        </w:rPr>
+        <w:t>createUser</w:t>
+      </w:r>
+      <w:proofErr w:type="spellEnd"/>
+      <w:r>
+        <w:rPr>
+          <w:i/>
+          <w:color w:val="366091"/>
+        </w:rPr>
+        <w:t xml:space="preserve"> was able to insert the data into the </w:t>
+      </w:r>
+      <w:proofErr w:type="spellStart"/>
+      <w:r>
+        <w:rPr>
+          <w:i/>
+          <w:color w:val="366091"/>
+        </w:rPr>
+        <w:t>localDB</w:t>
+      </w:r>
+      <w:proofErr w:type="spellEnd"/>
+      <w:r>
+        <w:rPr>
+          <w:i/>
+          <w:color w:val="366091"/>
+        </w:rPr>
+        <w:t>.</w:t>
       </w:r>
     </w:p>
     <w:p>
@@ -2547,7 +2624,101 @@
           <w:i/>
           <w:color w:val="366091"/>
         </w:rPr>
-        <w:t>All high-level planning at this point.  Some key points when designing the password field is to make it show * instead of actual text as well as possibly hashing it and not storing actual passwords in the DB.</w:t>
+        <w:t xml:space="preserve">Reuse the </w:t>
+      </w:r>
+      <w:proofErr w:type="spellStart"/>
+      <w:r>
+        <w:rPr>
+          <w:i/>
+          <w:color w:val="366091"/>
+        </w:rPr>
+        <w:t>SecurityService</w:t>
+      </w:r>
+      <w:proofErr w:type="spellEnd"/>
+      <w:r>
+        <w:rPr>
+          <w:i/>
+          <w:color w:val="366091"/>
+        </w:rPr>
+        <w:t xml:space="preserve"> and </w:t>
+      </w:r>
+      <w:proofErr w:type="spellStart"/>
+      <w:r>
+        <w:rPr>
+          <w:i/>
+          <w:color w:val="366091"/>
+        </w:rPr>
+        <w:t>SecurtiyDAO</w:t>
+      </w:r>
+      <w:proofErr w:type="spellEnd"/>
+      <w:r>
+        <w:rPr>
+          <w:i/>
+          <w:color w:val="366091"/>
+        </w:rPr>
+        <w:t xml:space="preserve"> from assignment 1 for the login page as well as create a new </w:t>
+      </w:r>
+      <w:proofErr w:type="spellStart"/>
+      <w:r>
+        <w:rPr>
+          <w:i/>
+          <w:color w:val="366091"/>
+        </w:rPr>
+        <w:t>UserService</w:t>
+      </w:r>
+      <w:proofErr w:type="spellEnd"/>
+      <w:r>
+        <w:rPr>
+          <w:i/>
+          <w:color w:val="366091"/>
+        </w:rPr>
+        <w:t xml:space="preserve"> to house all user related </w:t>
+      </w:r>
+      <w:r>
+        <w:rPr>
+          <w:i/>
+          <w:color w:val="366091"/>
+        </w:rPr>
+        <w:t>queries</w:t>
+      </w:r>
+      <w:r>
+        <w:rPr>
+          <w:i/>
+          <w:color w:val="366091"/>
+        </w:rPr>
+        <w:t xml:space="preserve"> such as </w:t>
+      </w:r>
+      <w:proofErr w:type="spellStart"/>
+      <w:r>
+        <w:rPr>
+          <w:i/>
+          <w:color w:val="366091"/>
+        </w:rPr>
+        <w:t>createUser</w:t>
+      </w:r>
+      <w:proofErr w:type="spellEnd"/>
+      <w:r>
+        <w:rPr>
+          <w:i/>
+          <w:color w:val="366091"/>
+        </w:rPr>
+        <w:t xml:space="preserve"> or possibly later </w:t>
+      </w:r>
+      <w:proofErr w:type="spellStart"/>
+      <w:r>
+        <w:rPr>
+          <w:i/>
+          <w:color w:val="366091"/>
+        </w:rPr>
+        <w:t>updateUser</w:t>
+      </w:r>
+      <w:proofErr w:type="spellEnd"/>
+      <w:r>
+        <w:rPr>
+          <w:i/>
+          <w:color w:val="366091"/>
+        </w:rPr>
+        <w:t>.</w:t>
       </w:r>
     </w:p>
     <w:p>
@@ -2584,12 +2755,21 @@
           <w:color w:val="366091"/>
         </w:rPr>
       </w:pPr>
-      <w:r>
-        <w:rPr>
-          <w:i/>
-          <w:color w:val="366091"/>
-        </w:rPr>
-        <w:t>N/A no code needed for FR1</w:t>
+      <w:proofErr w:type="gramStart"/>
+      <w:r>
+        <w:rPr>
+          <w:i/>
+          <w:color w:val="366091"/>
+        </w:rPr>
+        <w:t>n/a</w:t>
+      </w:r>
+      <w:proofErr w:type="gramEnd"/>
+      <w:r>
+        <w:rPr>
+          <w:i/>
+          <w:color w:val="366091"/>
+        </w:rPr>
+        <w:t xml:space="preserve"> for this requirement</w:t>
       </w:r>
     </w:p>
     <w:p>
@@ -2616,272 +2796,748 @@
           <w:sz w:val="28"/>
           <w:szCs w:val="28"/>
         </w:rPr>
-        <w:t>DDL Sc</w:t>
-      </w:r>
-      <w:r>
+        <w:t>DDL Scripts:</w:t>
+      </w:r>
+    </w:p>
+    <w:p>
+      <w:pPr>
+        <w:rPr>
+          <w:i/>
+          <w:color w:val="366091"/>
+        </w:rPr>
+      </w:pPr>
+      <w:r>
+        <w:rPr>
+          <w:i/>
+          <w:color w:val="366091"/>
+        </w:rPr>
+        <w:t>CREATE TABLE [</w:t>
+      </w:r>
+      <w:proofErr w:type="spellStart"/>
+      <w:r>
+        <w:rPr>
+          <w:i/>
+          <w:color w:val="366091"/>
+        </w:rPr>
+        <w:t>dbo</w:t>
+      </w:r>
+      <w:proofErr w:type="spellEnd"/>
+      <w:r>
+        <w:rPr>
+          <w:i/>
+          <w:color w:val="366091"/>
+        </w:rPr>
+        <w:t>]</w:t>
+      </w:r>
+      <w:proofErr w:type="gramStart"/>
+      <w:r>
+        <w:rPr>
+          <w:i/>
+          <w:color w:val="366091"/>
+        </w:rPr>
+        <w:t>.[</w:t>
+      </w:r>
+      <w:proofErr w:type="gramEnd"/>
+      <w:r>
+        <w:rPr>
+          <w:i/>
+          <w:color w:val="366091"/>
+        </w:rPr>
+        <w:t>Player]</w:t>
+      </w:r>
+    </w:p>
+    <w:p>
+      <w:pPr>
+        <w:rPr>
+          <w:i/>
+          <w:color w:val="366091"/>
+        </w:rPr>
+      </w:pPr>
+      <w:r>
+        <w:rPr>
+          <w:i/>
+          <w:color w:val="366091"/>
+        </w:rPr>
+        <w:lastRenderedPageBreak/>
+        <w:t>(</w:t>
+      </w:r>
+    </w:p>
+    <w:p>
+      <w:pPr>
+        <w:rPr>
+          <w:i/>
+          <w:color w:val="366091"/>
+        </w:rPr>
+      </w:pPr>
+      <w:r>
+        <w:rPr>
+          <w:i/>
+          <w:color w:val="366091"/>
+        </w:rPr>
+        <w:tab/>
+        <w:t xml:space="preserve">[USERID] INT NOT NULL PRIMARY KEY </w:t>
+      </w:r>
+      <w:proofErr w:type="gramStart"/>
+      <w:r>
+        <w:rPr>
+          <w:i/>
+          <w:color w:val="366091"/>
+        </w:rPr>
+        <w:t>IDENTITY(</w:t>
+      </w:r>
+      <w:proofErr w:type="gramEnd"/>
+      <w:r>
+        <w:rPr>
+          <w:i/>
+          <w:color w:val="366091"/>
+        </w:rPr>
+        <w:t xml:space="preserve">1,1), </w:t>
+      </w:r>
+    </w:p>
+    <w:p>
+      <w:pPr>
+        <w:rPr>
+          <w:i/>
+          <w:color w:val="366091"/>
+        </w:rPr>
+      </w:pPr>
+      <w:r>
+        <w:rPr>
+          <w:i/>
+          <w:color w:val="366091"/>
+        </w:rPr>
+        <w:t xml:space="preserve">    [FIRSTNAME] </w:t>
+      </w:r>
+      <w:proofErr w:type="gramStart"/>
+      <w:r>
+        <w:rPr>
+          <w:i/>
+          <w:color w:val="366091"/>
+        </w:rPr>
+        <w:t>VARCHAR(</w:t>
+      </w:r>
+      <w:proofErr w:type="gramEnd"/>
+      <w:r>
+        <w:rPr>
+          <w:i/>
+          <w:color w:val="366091"/>
+        </w:rPr>
+        <w:t xml:space="preserve">50) NOT NULL, </w:t>
+      </w:r>
+    </w:p>
+    <w:p>
+      <w:pPr>
+        <w:rPr>
+          <w:i/>
+          <w:color w:val="366091"/>
+        </w:rPr>
+      </w:pPr>
+      <w:r>
+        <w:rPr>
+          <w:i/>
+          <w:color w:val="366091"/>
+        </w:rPr>
+        <w:t xml:space="preserve">    [LASTNAME] </w:t>
+      </w:r>
+      <w:proofErr w:type="gramStart"/>
+      <w:r>
+        <w:rPr>
+          <w:i/>
+          <w:color w:val="366091"/>
+        </w:rPr>
+        <w:t>VARCHAR(</w:t>
+      </w:r>
+      <w:proofErr w:type="gramEnd"/>
+      <w:r>
+        <w:rPr>
+          <w:i/>
+          <w:color w:val="366091"/>
+        </w:rPr>
+        <w:t xml:space="preserve">50) NOT NULL, </w:t>
+      </w:r>
+    </w:p>
+    <w:p>
+      <w:pPr>
+        <w:rPr>
+          <w:i/>
+          <w:color w:val="366091"/>
+        </w:rPr>
+      </w:pPr>
+      <w:r>
+        <w:rPr>
+          <w:i/>
+          <w:color w:val="366091"/>
+        </w:rPr>
+        <w:t xml:space="preserve">    [GENDER] </w:t>
+      </w:r>
+      <w:proofErr w:type="gramStart"/>
+      <w:r>
+        <w:rPr>
+          <w:i/>
+          <w:color w:val="366091"/>
+        </w:rPr>
+        <w:t>VARCHAR(</w:t>
+      </w:r>
+      <w:proofErr w:type="gramEnd"/>
+      <w:r>
+        <w:rPr>
+          <w:i/>
+          <w:color w:val="366091"/>
+        </w:rPr>
+        <w:t xml:space="preserve">50) NOT NULL, </w:t>
+      </w:r>
+    </w:p>
+    <w:p>
+      <w:pPr>
+        <w:rPr>
+          <w:i/>
+          <w:color w:val="366091"/>
+        </w:rPr>
+      </w:pPr>
+      <w:r>
+        <w:rPr>
+          <w:i/>
+          <w:color w:val="366091"/>
+        </w:rPr>
+        <w:t xml:space="preserve">    [AGE] INT NOT NULL, </w:t>
+      </w:r>
+    </w:p>
+    <w:p>
+      <w:pPr>
+        <w:rPr>
+          <w:i/>
+          <w:color w:val="366091"/>
+        </w:rPr>
+      </w:pPr>
+      <w:r>
+        <w:rPr>
+          <w:i/>
+          <w:color w:val="366091"/>
+        </w:rPr>
+        <w:t xml:space="preserve">    [STATE] </w:t>
+      </w:r>
+      <w:proofErr w:type="gramStart"/>
+      <w:r>
+        <w:rPr>
+          <w:i/>
+          <w:color w:val="366091"/>
+        </w:rPr>
+        <w:t>VARCHAR(</w:t>
+      </w:r>
+      <w:proofErr w:type="gramEnd"/>
+      <w:r>
+        <w:rPr>
+          <w:i/>
+          <w:color w:val="366091"/>
+        </w:rPr>
+        <w:t xml:space="preserve">2) NOT NULL, </w:t>
+      </w:r>
+    </w:p>
+    <w:p>
+      <w:pPr>
+        <w:rPr>
+          <w:i/>
+          <w:color w:val="366091"/>
+        </w:rPr>
+      </w:pPr>
+      <w:r>
+        <w:rPr>
+          <w:i/>
+          <w:color w:val="366091"/>
+        </w:rPr>
+        <w:t xml:space="preserve">    [EMAILADDRESS] </w:t>
+      </w:r>
+      <w:proofErr w:type="gramStart"/>
+      <w:r>
+        <w:rPr>
+          <w:i/>
+          <w:color w:val="366091"/>
+        </w:rPr>
+        <w:t>VARCHAR(</w:t>
+      </w:r>
+      <w:proofErr w:type="gramEnd"/>
+      <w:r>
+        <w:rPr>
+          <w:i/>
+          <w:color w:val="366091"/>
+        </w:rPr>
+        <w:t xml:space="preserve">100) NOT NULL, </w:t>
+      </w:r>
+    </w:p>
+    <w:p>
+      <w:pPr>
+        <w:rPr>
+          <w:i/>
+          <w:color w:val="366091"/>
+        </w:rPr>
+      </w:pPr>
+      <w:r>
+        <w:rPr>
+          <w:i/>
+          <w:color w:val="366091"/>
+        </w:rPr>
+        <w:t xml:space="preserve">    [USERNAME] </w:t>
+      </w:r>
+      <w:proofErr w:type="gramStart"/>
+      <w:r>
+        <w:rPr>
+          <w:i/>
+          <w:color w:val="366091"/>
+        </w:rPr>
+        <w:t>VARCHAR(</w:t>
+      </w:r>
+      <w:proofErr w:type="gramEnd"/>
+      <w:r>
+        <w:rPr>
+          <w:i/>
+          <w:color w:val="366091"/>
+        </w:rPr>
+        <w:t xml:space="preserve">50) NOT NULL, </w:t>
+      </w:r>
+    </w:p>
+    <w:p>
+      <w:pPr>
+        <w:rPr>
+          <w:i/>
+          <w:color w:val="366091"/>
+        </w:rPr>
+      </w:pPr>
+      <w:r>
+        <w:rPr>
+          <w:i/>
+          <w:color w:val="366091"/>
+        </w:rPr>
+        <w:t xml:space="preserve">    [PASSWORD] </w:t>
+      </w:r>
+      <w:proofErr w:type="gramStart"/>
+      <w:r>
+        <w:rPr>
+          <w:i/>
+          <w:color w:val="366091"/>
+        </w:rPr>
+        <w:t>VARCHAR(</w:t>
+      </w:r>
+      <w:proofErr w:type="gramEnd"/>
+      <w:r>
+        <w:rPr>
+          <w:i/>
+          <w:color w:val="366091"/>
+        </w:rPr>
+        <w:t>50) NOT NULL</w:t>
+      </w:r>
+    </w:p>
+    <w:p>
+      <w:pPr>
+        <w:rPr>
+          <w:i/>
+          <w:color w:val="366091"/>
+        </w:rPr>
+      </w:pPr>
+      <w:r>
+        <w:rPr>
+          <w:i/>
+          <w:color w:val="366091"/>
+        </w:rPr>
+        <w:t>)</w:t>
+      </w:r>
+    </w:p>
+    <w:p>
+      <w:pPr>
         <w:rPr>
           <w:b/>
           <w:color w:val="000000"/>
           <w:sz w:val="28"/>
           <w:szCs w:val="28"/>
         </w:rPr>
-        <w:t>ripts:</w:t>
-      </w:r>
-    </w:p>
-    <w:p>
-      <w:pPr>
-        <w:rPr>
-          <w:i/>
-          <w:color w:val="366091"/>
-        </w:rPr>
-      </w:pPr>
-      <w:r>
-        <w:rPr>
-          <w:i/>
-          <w:color w:val="366091"/>
-        </w:rPr>
-        <w:t>N/A no code needed for FR1</w:t>
-      </w:r>
-    </w:p>
-    <w:p>
-      <w:pPr>
-        <w:rPr>
-          <w:i/>
-          <w:color w:val="366091"/>
-        </w:rPr>
-      </w:pPr>
-    </w:p>
-    <w:p>
-      <w:pPr>
+      </w:pPr>
+      <w:r>
         <w:rPr>
           <w:b/>
           <w:color w:val="000000"/>
           <w:sz w:val="28"/>
           <w:szCs w:val="28"/>
         </w:rPr>
-      </w:pPr>
-      <w:r>
+        <w:t>Sitemap Diagram:</w:t>
+      </w:r>
+    </w:p>
+    <w:p>
+      <w:pPr>
+        <w:rPr>
+          <w:i/>
+          <w:color w:val="366091"/>
+        </w:rPr>
+      </w:pPr>
+      <w:r>
+        <w:rPr>
+          <w:i/>
+          <w:color w:val="366091"/>
+        </w:rPr>
+        <w:t>N/A no</w:t>
+      </w:r>
+      <w:r>
+        <w:rPr>
+          <w:i/>
+          <w:color w:val="366091"/>
+        </w:rPr>
+        <w:t>t required for this FR</w:t>
+      </w:r>
+    </w:p>
+    <w:p>
+      <w:pPr>
+        <w:rPr>
+          <w:i/>
+          <w:color w:val="366091"/>
+        </w:rPr>
+      </w:pPr>
+    </w:p>
+    <w:p>
+      <w:pPr>
         <w:rPr>
           <w:b/>
           <w:color w:val="000000"/>
           <w:sz w:val="28"/>
           <w:szCs w:val="28"/>
         </w:rPr>
-        <w:lastRenderedPageBreak/>
-        <w:t>Sitemap Diagram:</w:t>
-      </w:r>
-    </w:p>
-    <w:p>
-      <w:pPr>
-        <w:rPr>
-          <w:i/>
-          <w:color w:val="366091"/>
-        </w:rPr>
-      </w:pPr>
-      <w:r>
-        <w:rPr>
-          <w:i/>
-          <w:color w:val="366091"/>
-        </w:rPr>
-        <w:t>N/A no code needed for FR1</w:t>
-      </w:r>
-    </w:p>
-    <w:p>
-      <w:pPr>
-        <w:rPr>
-          <w:i/>
-          <w:color w:val="366091"/>
-        </w:rPr>
-      </w:pPr>
-    </w:p>
-    <w:p>
-      <w:pPr>
+      </w:pPr>
+      <w:r>
         <w:rPr>
           <w:b/>
           <w:color w:val="000000"/>
           <w:sz w:val="28"/>
           <w:szCs w:val="28"/>
         </w:rPr>
-      </w:pPr>
-      <w:r>
+        <w:t>Security Design:</w:t>
+      </w:r>
+    </w:p>
+    <w:p>
+      <w:pPr>
+        <w:rPr>
+          <w:color w:val="366091"/>
+        </w:rPr>
+      </w:pPr>
+      <w:r>
+        <w:rPr>
+          <w:i/>
+          <w:color w:val="366091"/>
+        </w:rPr>
+        <w:t>Not needed till FR-4 but as stated above for key technical decisions, we should work on SOP for passwords.</w:t>
+      </w:r>
+    </w:p>
+    <w:p>
+      <w:pPr>
+        <w:rPr>
+          <w:color w:val="366091"/>
+        </w:rPr>
+      </w:pPr>
+    </w:p>
+    <w:p>
+      <w:pPr>
         <w:rPr>
           <w:b/>
           <w:color w:val="000000"/>
           <w:sz w:val="28"/>
           <w:szCs w:val="28"/>
         </w:rPr>
-        <w:t>Security Design:</w:t>
-      </w:r>
-    </w:p>
-    <w:p>
-      <w:pPr>
-        <w:rPr>
-          <w:color w:val="366091"/>
-        </w:rPr>
-      </w:pPr>
-      <w:r>
-        <w:rPr>
-          <w:i/>
-          <w:color w:val="366091"/>
-        </w:rPr>
-        <w:t>Not needed till FR-4 but as stated above for key technical decisions, we should work on SOP for passwords.</w:t>
-      </w:r>
-    </w:p>
-    <w:p>
-      <w:pPr>
-        <w:rPr>
-          <w:color w:val="366091"/>
-        </w:rPr>
-      </w:pPr>
-    </w:p>
-    <w:p>
-      <w:pPr>
+      </w:pPr>
+      <w:r>
         <w:rPr>
           <w:b/>
           <w:color w:val="000000"/>
           <w:sz w:val="28"/>
           <w:szCs w:val="28"/>
         </w:rPr>
-      </w:pPr>
-      <w:r>
+        <w:t>Third Part Interface Design:</w:t>
+      </w:r>
+    </w:p>
+    <w:p>
+      <w:pPr>
+        <w:rPr>
+          <w:i/>
+          <w:color w:val="366091"/>
+        </w:rPr>
+      </w:pPr>
+      <w:r>
+        <w:rPr>
+          <w:i/>
+          <w:color w:val="366091"/>
+        </w:rPr>
+        <w:t>NA</w:t>
+      </w:r>
+    </w:p>
+    <w:p>
+      <w:pPr>
+        <w:rPr>
+          <w:color w:val="366091"/>
+        </w:rPr>
+      </w:pPr>
+    </w:p>
+    <w:p>
+      <w:pPr>
+        <w:rPr>
+          <w:i/>
+          <w:color w:val="366091"/>
+        </w:rPr>
+      </w:pPr>
+    </w:p>
+    <w:p>
+      <w:pPr>
         <w:rPr>
           <w:b/>
           <w:color w:val="000000"/>
           <w:sz w:val="28"/>
           <w:szCs w:val="28"/>
         </w:rPr>
-        <w:t>Third Part Interface Design:</w:t>
-      </w:r>
-    </w:p>
-    <w:p>
-      <w:pPr>
-        <w:rPr>
-          <w:i/>
-          <w:color w:val="366091"/>
-        </w:rPr>
-      </w:pPr>
-      <w:r>
-        <w:rPr>
-          <w:i/>
-          <w:color w:val="366091"/>
-        </w:rPr>
-        <w:t>NA</w:t>
-      </w:r>
-    </w:p>
-    <w:p>
-      <w:pPr>
-        <w:rPr>
-          <w:color w:val="366091"/>
-        </w:rPr>
-      </w:pPr>
-    </w:p>
-    <w:p>
-      <w:pPr>
-        <w:rPr>
-          <w:i/>
-          <w:color w:val="366091"/>
-        </w:rPr>
-      </w:pPr>
-    </w:p>
-    <w:p>
-      <w:pPr>
+      </w:pPr>
+      <w:r>
         <w:rPr>
           <w:b/>
           <w:color w:val="000000"/>
           <w:sz w:val="28"/>
           <w:szCs w:val="28"/>
         </w:rPr>
-      </w:pPr>
-      <w:r>
+        <w:t>Flow Charts:</w:t>
+      </w:r>
+    </w:p>
+    <w:p>
+      <w:pPr>
+        <w:rPr>
+          <w:i/>
+          <w:color w:val="366091"/>
+        </w:rPr>
+      </w:pPr>
+      <w:r>
+        <w:rPr>
+          <w:i/>
+          <w:color w:val="366091"/>
+        </w:rPr>
+        <w:t>NA</w:t>
+      </w:r>
+    </w:p>
+    <w:p>
+      <w:pPr>
+        <w:rPr>
+          <w:color w:val="366091"/>
+        </w:rPr>
+      </w:pPr>
+    </w:p>
+    <w:p>
+      <w:pPr>
         <w:rPr>
           <w:b/>
           <w:color w:val="000000"/>
           <w:sz w:val="28"/>
           <w:szCs w:val="28"/>
         </w:rPr>
-        <w:t>Flow Charts:</w:t>
-      </w:r>
-    </w:p>
-    <w:p>
-      <w:pPr>
-        <w:rPr>
-          <w:i/>
-          <w:color w:val="366091"/>
-        </w:rPr>
-      </w:pPr>
-      <w:r>
-        <w:rPr>
-          <w:i/>
-          <w:color w:val="366091"/>
-        </w:rPr>
-        <w:t>NA</w:t>
-      </w:r>
-    </w:p>
-    <w:p>
-      <w:pPr>
-        <w:rPr>
-          <w:color w:val="366091"/>
-        </w:rPr>
-      </w:pPr>
-    </w:p>
-    <w:p>
-      <w:pPr>
+      </w:pPr>
+      <w:r>
         <w:rPr>
           <w:b/>
           <w:color w:val="000000"/>
           <w:sz w:val="28"/>
           <w:szCs w:val="28"/>
         </w:rPr>
-      </w:pPr>
-      <w:r>
+        <w:t>User Interface Diagrams:</w:t>
+      </w:r>
+    </w:p>
+    <w:p>
+      <w:pPr>
+        <w:rPr>
+          <w:color w:val="366091"/>
+        </w:rPr>
+      </w:pPr>
+      <w:r>
+        <w:rPr>
+          <w:noProof/>
+        </w:rPr>
+        <w:lastRenderedPageBreak/>
+        <w:drawing>
+          <wp:inline distT="0" distB="0" distL="0" distR="0">
+            <wp:extent cx="8229600" cy="8548632"/>
+            <wp:effectExtent l="0" t="0" r="0" b="5080"/>
+            <wp:docPr id="1" name="Picture 1" descr="https://www.meistertask.com/embed/at/22406741/large/aa21eb19e12e90cda5cd6e8e6e3ffaa6081b8ff5.png"/>
+            <wp:cNvGraphicFramePr>
+              <a:graphicFrameLocks xmlns:a="http://schemas.openxmlformats.org/drawingml/2006/main" noChangeAspect="1"/>
+            </wp:cNvGraphicFramePr>
+            <a:graphic xmlns:a="http://schemas.openxmlformats.org/drawingml/2006/main">
+              <a:graphicData uri="http://schemas.openxmlformats.org/drawingml/2006/picture">
+                <pic:pic xmlns:pic="http://schemas.openxmlformats.org/drawingml/2006/picture">
+                  <pic:nvPicPr>
+                    <pic:cNvPr id="0" name="Picture 1" descr="https://www.meistertask.com/embed/at/22406741/large/aa21eb19e12e90cda5cd6e8e6e3ffaa6081b8ff5.png"/>
+                    <pic:cNvPicPr>
+                      <a:picLocks noChangeAspect="1" noChangeArrowheads="1"/>
+                    </pic:cNvPicPr>
+                  </pic:nvPicPr>
+                  <pic:blipFill>
+                    <a:blip r:embed="rId12">
+                      <a:extLst>
+                        <a:ext uri="{28A0092B-C50C-407E-A947-70E740481C1C}">
+                          <a14:useLocalDpi xmlns:a14="http://schemas.microsoft.com/office/drawing/2010/main" val="0"/>
+                        </a:ext>
+                      </a:extLst>
+                    </a:blip>
+                    <a:srcRect/>
+                    <a:stretch>
+                      <a:fillRect/>
+                    </a:stretch>
+                  </pic:blipFill>
+                  <pic:spPr bwMode="auto">
+                    <a:xfrm>
+                      <a:off x="0" y="0"/>
+                      <a:ext cx="8229600" cy="8548632"/>
+                    </a:xfrm>
+                    <a:prstGeom prst="rect">
+                      <a:avLst/>
+                    </a:prstGeom>
+                    <a:noFill/>
+                    <a:ln>
+                      <a:noFill/>
+                    </a:ln>
+                  </pic:spPr>
+                </pic:pic>
+              </a:graphicData>
+            </a:graphic>
+          </wp:inline>
+        </w:drawing>
+      </w:r>
+    </w:p>
+    <w:p>
+      <w:pPr>
+        <w:rPr>
+          <w:color w:val="366091"/>
+        </w:rPr>
+      </w:pPr>
+      <w:r>
+        <w:rPr>
+          <w:noProof/>
+        </w:rPr>
+        <w:lastRenderedPageBreak/>
+        <w:drawing>
+          <wp:inline distT="0" distB="0" distL="0" distR="0">
+            <wp:extent cx="8229600" cy="7953892"/>
+            <wp:effectExtent l="0" t="0" r="0" b="9525"/>
+            <wp:docPr id="3" name="Picture 3" descr="https://www.meistertask.com/embed/at/22406710/large/4ff82c58855bc2ff4a1dc2f90e45e5b26510f024.png"/>
+            <wp:cNvGraphicFramePr>
+              <a:graphicFrameLocks xmlns:a="http://schemas.openxmlformats.org/drawingml/2006/main" noChangeAspect="1"/>
+            </wp:cNvGraphicFramePr>
+            <a:graphic xmlns:a="http://schemas.openxmlformats.org/drawingml/2006/main">
+              <a:graphicData uri="http://schemas.openxmlformats.org/drawingml/2006/picture">
+                <pic:pic xmlns:pic="http://schemas.openxmlformats.org/drawingml/2006/picture">
+                  <pic:nvPicPr>
+                    <pic:cNvPr id="0" name="Picture 3" descr="https://www.meistertask.com/embed/at/22406710/large/4ff82c58855bc2ff4a1dc2f90e45e5b26510f024.png"/>
+                    <pic:cNvPicPr>
+                      <a:picLocks noChangeAspect="1" noChangeArrowheads="1"/>
+                    </pic:cNvPicPr>
+                  </pic:nvPicPr>
+                  <pic:blipFill>
+                    <a:blip r:embed="rId13">
+                      <a:extLst>
+                        <a:ext uri="{28A0092B-C50C-407E-A947-70E740481C1C}">
+                          <a14:useLocalDpi xmlns:a14="http://schemas.microsoft.com/office/drawing/2010/main" val="0"/>
+                        </a:ext>
+                      </a:extLst>
+                    </a:blip>
+                    <a:srcRect/>
+                    <a:stretch>
+                      <a:fillRect/>
+                    </a:stretch>
+                  </pic:blipFill>
+                  <pic:spPr bwMode="auto">
+                    <a:xfrm>
+                      <a:off x="0" y="0"/>
+                      <a:ext cx="8229600" cy="7953892"/>
+                    </a:xfrm>
+                    <a:prstGeom prst="rect">
+                      <a:avLst/>
+                    </a:prstGeom>
+                    <a:noFill/>
+                    <a:ln>
+                      <a:noFill/>
+                    </a:ln>
+                  </pic:spPr>
+                </pic:pic>
+              </a:graphicData>
+            </a:graphic>
+          </wp:inline>
+        </w:drawing>
+      </w:r>
+    </w:p>
+    <w:p>
+      <w:pPr>
         <w:rPr>
           <w:b/>
           <w:color w:val="000000"/>
           <w:sz w:val="28"/>
           <w:szCs w:val="28"/>
         </w:rPr>
-        <w:t>User Interface Diagrams:</w:t>
-      </w:r>
-    </w:p>
-    <w:p>
-      <w:pPr>
-        <w:rPr>
-          <w:color w:val="366091"/>
-        </w:rPr>
-      </w:pPr>
-      <w:r>
-        <w:rPr>
-          <w:i/>
-          <w:color w:val="366091"/>
-        </w:rPr>
-        <w:t>You should insert any wireframe drawings or white board concepts that were developed to support your application. If you have no supporting documentation please explain the rational why you are able to leave this section as N/A.</w:t>
-      </w:r>
-    </w:p>
-    <w:p>
-      <w:pPr>
-        <w:rPr>
-          <w:color w:val="366091"/>
-        </w:rPr>
-      </w:pPr>
-    </w:p>
-    <w:p>
-      <w:pPr>
+      </w:pPr>
+      <w:r>
         <w:rPr>
           <w:b/>
           <w:color w:val="000000"/>
           <w:sz w:val="28"/>
           <w:szCs w:val="28"/>
         </w:rPr>
-      </w:pPr>
-      <w:r>
+        <w:lastRenderedPageBreak/>
+        <w:t>Class Diagrams:</w:t>
+      </w:r>
+    </w:p>
+    <w:p>
+      <w:pPr>
+        <w:rPr>
+          <w:color w:val="366091"/>
+        </w:rPr>
+      </w:pPr>
+      <w:r>
+        <w:rPr>
+          <w:noProof/>
+        </w:rPr>
+        <w:lastRenderedPageBreak/>
+        <w:drawing>
+          <wp:inline distT="0" distB="0" distL="0" distR="0" wp14:anchorId="797B413A" wp14:editId="42D2ADEE">
+            <wp:extent cx="7038975" cy="5629275"/>
+            <wp:effectExtent l="0" t="0" r="9525" b="9525"/>
+            <wp:docPr id="4" name="Picture 4"/>
+            <wp:cNvGraphicFramePr>
+              <a:graphicFrameLocks xmlns:a="http://schemas.openxmlformats.org/drawingml/2006/main" noChangeAspect="1"/>
+            </wp:cNvGraphicFramePr>
+            <a:graphic xmlns:a="http://schemas.openxmlformats.org/drawingml/2006/main">
+              <a:graphicData uri="http://schemas.openxmlformats.org/drawingml/2006/picture">
+                <pic:pic xmlns:pic="http://schemas.openxmlformats.org/drawingml/2006/picture">
+                  <pic:nvPicPr>
+                    <pic:cNvPr id="1" name=""/>
+                    <pic:cNvPicPr/>
+                  </pic:nvPicPr>
+                  <pic:blipFill>
+                    <a:blip r:embed="rId14"/>
+                    <a:stretch>
+                      <a:fillRect/>
+                    </a:stretch>
+                  </pic:blipFill>
+                  <pic:spPr>
+                    <a:xfrm>
+                      <a:off x="0" y="0"/>
+                      <a:ext cx="7038975" cy="5629275"/>
+                    </a:xfrm>
+                    <a:prstGeom prst="rect">
+                      <a:avLst/>
+                    </a:prstGeom>
+                  </pic:spPr>
+                </pic:pic>
+              </a:graphicData>
+            </a:graphic>
+          </wp:inline>
+        </w:drawing>
+      </w:r>
+    </w:p>
+    <w:p>
+      <w:pPr>
         <w:rPr>
           <w:b/>
           <w:color w:val="000000"/>
           <w:sz w:val="28"/>
           <w:szCs w:val="28"/>
         </w:rPr>
-        <w:t>C</w:t>
-      </w:r>
+      </w:pPr>
       <w:r>
         <w:rPr>
           <w:b/>
@@ -2889,22 +3545,25 @@
           <w:sz w:val="28"/>
           <w:szCs w:val="28"/>
         </w:rPr>
-        <w:t>lass Diagrams:</w:t>
-      </w:r>
-    </w:p>
-    <w:p>
-      <w:pPr>
-        <w:rPr>
-          <w:color w:val="366091"/>
-        </w:rPr>
-      </w:pPr>
-      <w:r>
-        <w:rPr>
-          <w:i/>
-          <w:color w:val="366091"/>
-        </w:rPr>
-        <w:t>NA</w:t>
-      </w:r>
+        <w:lastRenderedPageBreak/>
+        <w:t>Pseudo Code:</w:t>
+      </w:r>
+    </w:p>
+    <w:p>
+      <w:pPr>
+        <w:rPr>
+          <w:color w:val="366091"/>
+        </w:rPr>
+      </w:pPr>
+      <w:r>
+        <w:rPr>
+          <w:i/>
+          <w:color w:val="366091"/>
+        </w:rPr>
+        <w:t xml:space="preserve">N/A </w:t>
+      </w:r>
+      <w:bookmarkStart w:id="0" w:name="_GoBack"/>
+      <w:bookmarkEnd w:id="0"/>
     </w:p>
     <w:p>
       <w:pPr>
@@ -2929,46 +3588,6 @@
           <w:sz w:val="28"/>
           <w:szCs w:val="28"/>
         </w:rPr>
-        <w:t>Pseudo Code:</w:t>
-      </w:r>
-    </w:p>
-    <w:p>
-      <w:pPr>
-        <w:rPr>
-          <w:color w:val="366091"/>
-        </w:rPr>
-      </w:pPr>
-      <w:r>
-        <w:rPr>
-          <w:i/>
-          <w:color w:val="366091"/>
-        </w:rPr>
-        <w:t>N/A no code needed for FR1</w:t>
-      </w:r>
-    </w:p>
-    <w:p>
-      <w:pPr>
-        <w:rPr>
-          <w:color w:val="366091"/>
-        </w:rPr>
-      </w:pPr>
-    </w:p>
-    <w:p>
-      <w:pPr>
-        <w:rPr>
-          <w:b/>
-          <w:color w:val="000000"/>
-          <w:sz w:val="28"/>
-          <w:szCs w:val="28"/>
-        </w:rPr>
-      </w:pPr>
-      <w:r>
-        <w:rPr>
-          <w:b/>
-          <w:color w:val="000000"/>
-          <w:sz w:val="28"/>
-          <w:szCs w:val="28"/>
-        </w:rPr>
         <w:t>Other Documentation:</w:t>
       </w:r>
     </w:p>
@@ -2999,10 +3618,10 @@
     </w:p>
     <w:p/>
     <w:sectPr>
-      <w:headerReference w:type="default" r:id="rId8"/>
-      <w:footerReference w:type="default" r:id="rId9"/>
-      <w:headerReference w:type="first" r:id="rId10"/>
-      <w:footerReference w:type="first" r:id="rId11"/>
+      <w:headerReference w:type="default" r:id="rId15"/>
+      <w:footerReference w:type="default" r:id="rId16"/>
+      <w:headerReference w:type="first" r:id="rId17"/>
+      <w:footerReference w:type="first" r:id="rId18"/>
       <w:pgSz w:w="15840" w:h="12240"/>
       <w:pgMar w:top="1440" w:right="1440" w:bottom="1440" w:left="1440" w:header="720" w:footer="720" w:gutter="0"/>
       <w:pgNumType w:start="1"/>
@@ -4052,7 +4671,6 @@
   <w:style w:type="character" w:default="1" w:styleId="DefaultParagraphFont">
     <w:name w:val="Default Paragraph Font"/>
     <w:uiPriority w:val="1"/>
-    <w:semiHidden/>
     <w:unhideWhenUsed/>
   </w:style>
   <w:style w:type="table" w:default="1" w:styleId="TableNormal">
@@ -4534,6 +5152,17 @@
       <w:tblStyleColBandSize w:val="1"/>
     </w:tblPr>
   </w:style>
+  <w:style w:type="character" w:styleId="Hyperlink">
+    <w:name w:val="Hyperlink"/>
+    <w:basedOn w:val="DefaultParagraphFont"/>
+    <w:uiPriority w:val="99"/>
+    <w:unhideWhenUsed/>
+    <w:rsid w:val="007C1F9E"/>
+    <w:rPr>
+      <w:color w:val="0000FF" w:themeColor="hyperlink"/>
+      <w:u w:val="single"/>
+    </w:rPr>
+  </w:style>
 </w:styles>
 </file>
 

</xml_diff>

<commit_message>
updated design doc for retro notes, added w2 team eval for mSievers
</commit_message>
<xml_diff>
--- a/CLCMinesweeperApp/Planning and Design/Week 2/CST-247-RS-NAP-ProjectStatusDesignReport - W2.docx
+++ b/CLCMinesweeperApp/Planning and Design/Week 2/CST-247-RS-NAP-ProjectStatusDesignReport - W2.docx
@@ -1,6 +1,6 @@
 
 <file path=word/document.xml><?xml version="1.0" encoding="utf-8"?>
-<w:document xmlns:wpc="http://schemas.microsoft.com/office/word/2010/wordprocessingCanvas" xmlns:cx="http://schemas.microsoft.com/office/drawing/2014/chartex" xmlns:cx1="http://schemas.microsoft.com/office/drawing/2015/9/8/chartex" xmlns:cx2="http://schemas.microsoft.com/office/drawing/2015/10/21/chartex" xmlns:cx3="http://schemas.microsoft.com/office/drawing/2016/5/9/chartex" xmlns:cx4="http://schemas.microsoft.com/office/drawing/2016/5/10/chartex" xmlns:cx5="http://schemas.microsoft.com/office/drawing/2016/5/11/chartex" xmlns:cx6="http://schemas.microsoft.com/office/drawing/2016/5/12/chartex" xmlns:cx7="http://schemas.microsoft.com/office/drawing/2016/5/13/chartex" xmlns:cx8="http://schemas.microsoft.com/office/drawing/2016/5/14/chartex" xmlns:mc="http://schemas.openxmlformats.org/markup-compatibility/2006" xmlns:aink="http://schemas.microsoft.com/office/drawing/2016/ink" xmlns:am3d="http://schemas.microsoft.com/office/drawing/2017/model3d" xmlns:o="urn:schemas-microsoft-com:office:office" xmlns:r="http://schemas.openxmlformats.org/officeDocument/2006/relationships" xmlns:m="http://schemas.openxmlformats.org/officeDocument/2006/math" xmlns:v="urn:schemas-microsoft-com:vml" xmlns:wp14="http://schemas.microsoft.com/office/word/2010/wordprocessingDrawing" xmlns:wp="http://schemas.openxmlformats.org/drawingml/2006/wordprocessingDrawing" xmlns:w10="urn:schemas-microsoft-com:office:word" xmlns:w="http://schemas.openxmlformats.org/wordprocessingml/2006/main" xmlns:w14="http://schemas.microsoft.com/office/word/2010/wordml" xmlns:w15="http://schemas.microsoft.com/office/word/2012/wordml" xmlns:w16cid="http://schemas.microsoft.com/office/word/2016/wordml/cid" xmlns:w16se="http://schemas.microsoft.com/office/word/2015/wordml/symex" xmlns:wpg="http://schemas.microsoft.com/office/word/2010/wordprocessingGroup" xmlns:wpi="http://schemas.microsoft.com/office/word/2010/wordprocessingInk" xmlns:wne="http://schemas.microsoft.com/office/word/2006/wordml" xmlns:wps="http://schemas.microsoft.com/office/word/2010/wordprocessingShape" mc:Ignorable="w14 w15 w16se w16cid wp14">
+<w:document xmlns:wpc="http://schemas.microsoft.com/office/word/2010/wordprocessingCanvas" xmlns:mc="http://schemas.openxmlformats.org/markup-compatibility/2006" xmlns:o="urn:schemas-microsoft-com:office:office" xmlns:r="http://schemas.openxmlformats.org/officeDocument/2006/relationships" xmlns:m="http://schemas.openxmlformats.org/officeDocument/2006/math" xmlns:v="urn:schemas-microsoft-com:vml" xmlns:wp14="http://schemas.microsoft.com/office/word/2010/wordprocessingDrawing" xmlns:wp="http://schemas.openxmlformats.org/drawingml/2006/wordprocessingDrawing" xmlns:w10="urn:schemas-microsoft-com:office:word" xmlns:w="http://schemas.openxmlformats.org/wordprocessingml/2006/main" xmlns:w14="http://schemas.microsoft.com/office/word/2010/wordml" xmlns:w15="http://schemas.microsoft.com/office/word/2012/wordml" xmlns:wpg="http://schemas.microsoft.com/office/word/2010/wordprocessingGroup" xmlns:wpi="http://schemas.microsoft.com/office/word/2010/wordprocessingInk" xmlns:wne="http://schemas.microsoft.com/office/word/2006/wordml" xmlns:wps="http://schemas.microsoft.com/office/word/2010/wordprocessingShape" mc:Ignorable="w14 w15 wp14">
   <w:body>
     <w:p/>
     <w:p>
@@ -246,8 +246,18 @@
                 <w:color w:val="366091"/>
                 <w:szCs w:val="24"/>
               </w:rPr>
-              <w:t>Matt Sievers</w:t>
+              <w:t xml:space="preserve">Matt </w:t>
             </w:r>
+            <w:proofErr w:type="spellStart"/>
+            <w:r>
+              <w:rPr>
+                <w:i/>
+                <w:color w:val="366091"/>
+                <w:szCs w:val="24"/>
+              </w:rPr>
+              <w:t>Sievers</w:t>
+            </w:r>
+            <w:proofErr w:type="spellEnd"/>
           </w:p>
         </w:tc>
       </w:tr>
@@ -301,8 +311,17 @@
                 <w:color w:val="000000"/>
                 <w:szCs w:val="24"/>
               </w:rPr>
-              <w:t>Crystal Sciarrino</w:t>
+              <w:t xml:space="preserve">Crystal </w:t>
             </w:r>
+            <w:proofErr w:type="spellStart"/>
+            <w:r>
+              <w:rPr>
+                <w:color w:val="000000"/>
+                <w:szCs w:val="24"/>
+              </w:rPr>
+              <w:t>Sciarrino</w:t>
+            </w:r>
+            <w:proofErr w:type="spellEnd"/>
           </w:p>
         </w:tc>
       </w:tr>
@@ -593,7 +612,49 @@
                     <w:rPr>
                       <w:i/>
                     </w:rPr>
-                    <w:t>As a developer I need to create a registration page that has the following fields.  Firstname, LastName, Age, Gender, State, emailAddress, Username, Password</w:t>
+                    <w:t xml:space="preserve">As a developer I need to create a registration page that has the following fields.  </w:t>
+                  </w:r>
+                  <w:proofErr w:type="spellStart"/>
+                  <w:r>
+                    <w:rPr>
+                      <w:i/>
+                    </w:rPr>
+                    <w:t>Firstname</w:t>
+                  </w:r>
+                  <w:proofErr w:type="spellEnd"/>
+                  <w:r>
+                    <w:rPr>
+                      <w:i/>
+                    </w:rPr>
+                    <w:t xml:space="preserve">, </w:t>
+                  </w:r>
+                  <w:proofErr w:type="spellStart"/>
+                  <w:r>
+                    <w:rPr>
+                      <w:i/>
+                    </w:rPr>
+                    <w:t>LastName</w:t>
+                  </w:r>
+                  <w:proofErr w:type="spellEnd"/>
+                  <w:r>
+                    <w:rPr>
+                      <w:i/>
+                    </w:rPr>
+                    <w:t xml:space="preserve">, Age, Gender, State, </w:t>
+                  </w:r>
+                  <w:proofErr w:type="spellStart"/>
+                  <w:r>
+                    <w:rPr>
+                      <w:i/>
+                    </w:rPr>
+                    <w:t>emailAddress</w:t>
+                  </w:r>
+                  <w:proofErr w:type="spellEnd"/>
+                  <w:r>
+                    <w:rPr>
+                      <w:i/>
+                    </w:rPr>
+                    <w:t>, Username, Password</w:t>
                   </w:r>
                 </w:p>
               </w:tc>
@@ -611,8 +672,16 @@
                     <w:rPr>
                       <w:i/>
                     </w:rPr>
-                    <w:t>Crystal Sciarrino</w:t>
-                  </w:r>
+                    <w:t xml:space="preserve">Crystal </w:t>
+                  </w:r>
+                  <w:proofErr w:type="spellStart"/>
+                  <w:r>
+                    <w:rPr>
+                      <w:i/>
+                    </w:rPr>
+                    <w:t>Sciarrino</w:t>
+                  </w:r>
+                  <w:proofErr w:type="spellEnd"/>
                 </w:p>
               </w:tc>
               <w:tc>
@@ -631,8 +700,6 @@
                     </w:rPr>
                     <w:t>2</w:t>
                   </w:r>
-                  <w:bookmarkStart w:id="0" w:name="_GoBack"/>
-                  <w:bookmarkEnd w:id="0"/>
                 </w:p>
               </w:tc>
               <w:tc>
@@ -687,8 +754,16 @@
                     <w:rPr>
                       <w:i/>
                     </w:rPr>
-                    <w:t>Matt Sievers</w:t>
-                  </w:r>
+                    <w:t xml:space="preserve">Matt </w:t>
+                  </w:r>
+                  <w:proofErr w:type="spellStart"/>
+                  <w:r>
+                    <w:rPr>
+                      <w:i/>
+                    </w:rPr>
+                    <w:t>Sievers</w:t>
+                  </w:r>
+                  <w:proofErr w:type="spellEnd"/>
                 </w:p>
               </w:tc>
               <w:tc>
@@ -743,8 +818,16 @@
                     <w:rPr>
                       <w:i/>
                     </w:rPr>
-                    <w:t>Persist registration info into localDb</w:t>
-                  </w:r>
+                    <w:t xml:space="preserve">Persist registration info into </w:t>
+                  </w:r>
+                  <w:proofErr w:type="spellStart"/>
+                  <w:r>
+                    <w:rPr>
+                      <w:i/>
+                    </w:rPr>
+                    <w:t>localDb</w:t>
+                  </w:r>
+                  <w:proofErr w:type="spellEnd"/>
                 </w:p>
               </w:tc>
               <w:tc>
@@ -761,8 +844,16 @@
                     <w:rPr>
                       <w:i/>
                     </w:rPr>
-                    <w:t>Matt Sievers</w:t>
-                  </w:r>
+                    <w:t xml:space="preserve">Matt </w:t>
+                  </w:r>
+                  <w:proofErr w:type="spellStart"/>
+                  <w:r>
+                    <w:rPr>
+                      <w:i/>
+                    </w:rPr>
+                    <w:t>Sievers</w:t>
+                  </w:r>
+                  <w:proofErr w:type="spellEnd"/>
                 </w:p>
               </w:tc>
               <w:tc>
@@ -837,8 +928,16 @@
                     <w:rPr>
                       <w:i/>
                     </w:rPr>
-                    <w:t>Crystal Sciarrino</w:t>
-                  </w:r>
+                    <w:t xml:space="preserve">Crystal </w:t>
+                  </w:r>
+                  <w:proofErr w:type="spellStart"/>
+                  <w:r>
+                    <w:rPr>
+                      <w:i/>
+                    </w:rPr>
+                    <w:t>Sciarrino</w:t>
+                  </w:r>
+                  <w:proofErr w:type="spellEnd"/>
                 </w:p>
               </w:tc>
               <w:tc>
@@ -913,8 +1012,16 @@
                     <w:rPr>
                       <w:i/>
                     </w:rPr>
-                    <w:t>Crystal Sciarrino</w:t>
-                  </w:r>
+                    <w:t xml:space="preserve">Crystal </w:t>
+                  </w:r>
+                  <w:proofErr w:type="spellStart"/>
+                  <w:r>
+                    <w:rPr>
+                      <w:i/>
+                    </w:rPr>
+                    <w:t>Sciarrino</w:t>
+                  </w:r>
+                  <w:proofErr w:type="spellEnd"/>
                 </w:p>
               </w:tc>
               <w:tc>
@@ -971,7 +1078,23 @@
                       <w:color w:val="000000"/>
                       <w:sz w:val="22"/>
                     </w:rPr>
-                    <w:t>As a developer, I need to create a  SecurityDAO for login validation (mimic w1 assignment)</w:t>
+                    <w:t xml:space="preserve">As a developer, I need to create a  </w:t>
+                  </w:r>
+                  <w:proofErr w:type="spellStart"/>
+                  <w:r>
+                    <w:rPr>
+                      <w:color w:val="000000"/>
+                      <w:sz w:val="22"/>
+                    </w:rPr>
+                    <w:t>SecurityDAO</w:t>
+                  </w:r>
+                  <w:proofErr w:type="spellEnd"/>
+                  <w:r>
+                    <w:rPr>
+                      <w:color w:val="000000"/>
+                      <w:sz w:val="22"/>
+                    </w:rPr>
+                    <w:t xml:space="preserve"> for login validation (mimic w1 assignment)</w:t>
                   </w:r>
                 </w:p>
               </w:tc>
@@ -989,8 +1112,16 @@
                     <w:rPr>
                       <w:i/>
                     </w:rPr>
-                    <w:t>Matt Sievers</w:t>
-                  </w:r>
+                    <w:t xml:space="preserve">Matt </w:t>
+                  </w:r>
+                  <w:proofErr w:type="spellStart"/>
+                  <w:r>
+                    <w:rPr>
+                      <w:i/>
+                    </w:rPr>
+                    <w:t>Sievers</w:t>
+                  </w:r>
+                  <w:proofErr w:type="spellEnd"/>
                 </w:p>
               </w:tc>
               <w:tc>
@@ -1047,7 +1178,23 @@
                       <w:color w:val="000000"/>
                       <w:sz w:val="22"/>
                     </w:rPr>
-                    <w:t>As a developer, I need to create a UserService to use for creating new users on the registration page</w:t>
+                    <w:t xml:space="preserve">As a developer, I need to create a </w:t>
+                  </w:r>
+                  <w:proofErr w:type="spellStart"/>
+                  <w:r>
+                    <w:rPr>
+                      <w:color w:val="000000"/>
+                      <w:sz w:val="22"/>
+                    </w:rPr>
+                    <w:t>UserService</w:t>
+                  </w:r>
+                  <w:proofErr w:type="spellEnd"/>
+                  <w:r>
+                    <w:rPr>
+                      <w:color w:val="000000"/>
+                      <w:sz w:val="22"/>
+                    </w:rPr>
+                    <w:t xml:space="preserve"> to use for creating new users on the registration page</w:t>
                   </w:r>
                 </w:p>
               </w:tc>
@@ -1065,8 +1212,16 @@
                     <w:rPr>
                       <w:i/>
                     </w:rPr>
-                    <w:t>Matt Sievers</w:t>
-                  </w:r>
+                    <w:t xml:space="preserve">Matt </w:t>
+                  </w:r>
+                  <w:proofErr w:type="spellStart"/>
+                  <w:r>
+                    <w:rPr>
+                      <w:i/>
+                    </w:rPr>
+                    <w:t>Sievers</w:t>
+                  </w:r>
+                  <w:proofErr w:type="spellEnd"/>
                 </w:p>
               </w:tc>
               <w:tc>
@@ -1155,8 +1310,16 @@
                     <w:rPr>
                       <w:i/>
                     </w:rPr>
-                    <w:t>Matt Sievers</w:t>
-                  </w:r>
+                    <w:t xml:space="preserve">Matt </w:t>
+                  </w:r>
+                  <w:proofErr w:type="spellStart"/>
+                  <w:r>
+                    <w:rPr>
+                      <w:i/>
+                    </w:rPr>
+                    <w:t>Sievers</w:t>
+                  </w:r>
+                  <w:proofErr w:type="spellEnd"/>
                 </w:p>
               </w:tc>
               <w:tc>
@@ -1231,15 +1394,31 @@
                     <w:rPr>
                       <w:i/>
                     </w:rPr>
-                    <w:t>Matt Sievers</w:t>
-                  </w:r>
+                    <w:t xml:space="preserve">Matt </w:t>
+                  </w:r>
+                  <w:proofErr w:type="spellStart"/>
+                  <w:r>
+                    <w:rPr>
+                      <w:i/>
+                    </w:rPr>
+                    <w:t>Sievers</w:t>
+                  </w:r>
+                  <w:proofErr w:type="spellEnd"/>
                   <w:r>
                     <w:rPr>
                       <w:i/>
                     </w:rPr>
                     <w:br/>
-                    <w:t>Crystal Sciarrino</w:t>
-                  </w:r>
+                    <w:t xml:space="preserve">Crystal </w:t>
+                  </w:r>
+                  <w:proofErr w:type="spellStart"/>
+                  <w:r>
+                    <w:rPr>
+                      <w:i/>
+                    </w:rPr>
+                    <w:t>Sciarrino</w:t>
+                  </w:r>
+                  <w:proofErr w:type="spellEnd"/>
                 </w:p>
               </w:tc>
               <w:tc>
@@ -1758,7 +1937,27 @@
           <w:sz w:val="28"/>
           <w:szCs w:val="28"/>
         </w:rPr>
-        <w:t>Agile Scrum Burn Down Chart:</w:t>
+        <w:t xml:space="preserve">Agile Scrum Burn </w:t>
+      </w:r>
+      <w:proofErr w:type="gramStart"/>
+      <w:r>
+        <w:rPr>
+          <w:b/>
+          <w:color w:val="000000"/>
+          <w:sz w:val="28"/>
+          <w:szCs w:val="28"/>
+        </w:rPr>
+        <w:t>Down</w:t>
+      </w:r>
+      <w:proofErr w:type="gramEnd"/>
+      <w:r>
+        <w:rPr>
+          <w:b/>
+          <w:color w:val="000000"/>
+          <w:sz w:val="28"/>
+          <w:szCs w:val="28"/>
+        </w:rPr>
+        <w:t xml:space="preserve"> Chart:</w:t>
       </w:r>
     </w:p>
     <w:p>
@@ -1809,7 +2008,23 @@
           <w:i/>
           <w:color w:val="366091"/>
         </w:rPr>
-        <w:t>The following table should be completed after each Retrospective on Things That Went Well (Keep Doing). An alternative to the following table is to use a Mind Mapping tool such as Coggle. If you use a Mind Mapping tool you must include a URL or Image File.</w:t>
+        <w:t xml:space="preserve">The following table should be completed after each Retrospective on Things That Went Well (Keep Doing). An alternative to the following table is to use a Mind Mapping tool such as </w:t>
+      </w:r>
+      <w:proofErr w:type="spellStart"/>
+      <w:r>
+        <w:rPr>
+          <w:i/>
+          <w:color w:val="366091"/>
+        </w:rPr>
+        <w:t>Coggle</w:t>
+      </w:r>
+      <w:proofErr w:type="spellEnd"/>
+      <w:r>
+        <w:rPr>
+          <w:i/>
+          <w:color w:val="366091"/>
+        </w:rPr>
+        <w:t>. If you use a Mind Mapping tool you must include a URL or Image File.</w:t>
       </w:r>
     </w:p>
     <w:tbl>
@@ -1867,6 +2082,14 @@
                 <w:szCs w:val="36"/>
               </w:rPr>
             </w:pPr>
+            <w:r>
+              <w:rPr>
+                <w:b/>
+                <w:sz w:val="36"/>
+                <w:szCs w:val="36"/>
+              </w:rPr>
+              <w:t>Able to get the DB working locally and save/validate data</w:t>
+            </w:r>
           </w:p>
         </w:tc>
       </w:tr>
@@ -1883,6 +2106,14 @@
                 <w:szCs w:val="36"/>
               </w:rPr>
             </w:pPr>
+            <w:r>
+              <w:rPr>
+                <w:b/>
+                <w:sz w:val="36"/>
+                <w:szCs w:val="36"/>
+              </w:rPr>
+              <w:t>Able to share the code between team members</w:t>
+            </w:r>
           </w:p>
         </w:tc>
       </w:tr>
@@ -1923,7 +2154,23 @@
           <w:i/>
           <w:color w:val="366091"/>
         </w:rPr>
-        <w:t>The following table should be completed after each Retrospective on Things That Didn’t Go Well (Stop Doing) and What Would Be Done Differently Next Time with an Action Plan to Improve (Try Doing and Continuous Improvement). An alternative to the following table is to use a Mind Mapping tool such as Coggle. If you use a Mind Mapping tool you must include a URL or Image File.</w:t>
+        <w:t xml:space="preserve">The following table should be completed after each Retrospective on Things That Didn’t Go Well (Stop Doing) and What Would Be Done Differently Next Time with an Action Plan to Improve (Try Doing and Continuous Improvement). An alternative to the following table is to use a Mind Mapping tool such as </w:t>
+      </w:r>
+      <w:proofErr w:type="spellStart"/>
+      <w:r>
+        <w:rPr>
+          <w:i/>
+          <w:color w:val="366091"/>
+        </w:rPr>
+        <w:t>Coggle</w:t>
+      </w:r>
+      <w:proofErr w:type="spellEnd"/>
+      <w:r>
+        <w:rPr>
+          <w:i/>
+          <w:color w:val="366091"/>
+        </w:rPr>
+        <w:t>. If you use a Mind Mapping tool you must include a URL or Image File.</w:t>
       </w:r>
     </w:p>
     <w:tbl>
@@ -2031,7 +2278,7 @@
                 <w:sz w:val="36"/>
                 <w:szCs w:val="36"/>
               </w:rPr>
-              <w:t>Initial Communication</w:t>
+              <w:t>Unable to get DB working on Crystals system locally</w:t>
             </w:r>
           </w:p>
         </w:tc>
@@ -2051,8 +2298,78 @@
                 <w:sz w:val="36"/>
                 <w:szCs w:val="36"/>
               </w:rPr>
-              <w:t>We came up with a time window and convenient communication method that would work best for us going forward.</w:t>
+              <w:t>Look for a hosted solution, possibly Azure.</w:t>
             </w:r>
+          </w:p>
+        </w:tc>
+        <w:tc>
+          <w:tcPr>
+            <w:tcW w:w="1638" w:type="dxa"/>
+          </w:tcPr>
+          <w:p>
+            <w:pPr>
+              <w:rPr>
+                <w:b/>
+                <w:sz w:val="36"/>
+                <w:szCs w:val="36"/>
+              </w:rPr>
+            </w:pPr>
+            <w:r>
+              <w:rPr>
+                <w:b/>
+                <w:sz w:val="36"/>
+                <w:szCs w:val="36"/>
+              </w:rPr>
+              <w:t>10/10/20</w:t>
+            </w:r>
+          </w:p>
+        </w:tc>
+      </w:tr>
+      <w:tr>
+        <w:tc>
+          <w:tcPr>
+            <w:tcW w:w="5075" w:type="dxa"/>
+          </w:tcPr>
+          <w:p>
+            <w:pPr>
+              <w:rPr>
+                <w:b/>
+                <w:sz w:val="36"/>
+                <w:szCs w:val="36"/>
+              </w:rPr>
+            </w:pPr>
+            <w:r>
+              <w:rPr>
+                <w:b/>
+                <w:sz w:val="36"/>
+                <w:szCs w:val="36"/>
+              </w:rPr>
+              <w:t>Initial project created by Crystal was a ASP.NET Core app and not a web app, some refactoring into the right project type was needed</w:t>
+            </w:r>
+          </w:p>
+        </w:tc>
+        <w:tc>
+          <w:tcPr>
+            <w:tcW w:w="6237" w:type="dxa"/>
+          </w:tcPr>
+          <w:p>
+            <w:pPr>
+              <w:rPr>
+                <w:b/>
+                <w:sz w:val="36"/>
+                <w:szCs w:val="36"/>
+              </w:rPr>
+            </w:pPr>
+            <w:r>
+              <w:rPr>
+                <w:b/>
+                <w:sz w:val="36"/>
+                <w:szCs w:val="36"/>
+              </w:rPr>
+              <w:t>None, discussions were had between team members and changes were made to the project.</w:t>
+            </w:r>
+            <w:bookmarkStart w:id="0" w:name="_GoBack"/>
+            <w:bookmarkEnd w:id="0"/>
           </w:p>
         </w:tc>
         <w:tc>
@@ -2114,50 +2431,6 @@
           </w:p>
         </w:tc>
       </w:tr>
-      <w:tr>
-        <w:tc>
-          <w:tcPr>
-            <w:tcW w:w="5075" w:type="dxa"/>
-          </w:tcPr>
-          <w:p>
-            <w:pPr>
-              <w:rPr>
-                <w:b/>
-                <w:sz w:val="36"/>
-                <w:szCs w:val="36"/>
-              </w:rPr>
-            </w:pPr>
-          </w:p>
-        </w:tc>
-        <w:tc>
-          <w:tcPr>
-            <w:tcW w:w="6237" w:type="dxa"/>
-          </w:tcPr>
-          <w:p>
-            <w:pPr>
-              <w:rPr>
-                <w:b/>
-                <w:sz w:val="36"/>
-                <w:szCs w:val="36"/>
-              </w:rPr>
-            </w:pPr>
-          </w:p>
-        </w:tc>
-        <w:tc>
-          <w:tcPr>
-            <w:tcW w:w="1638" w:type="dxa"/>
-          </w:tcPr>
-          <w:p>
-            <w:pPr>
-              <w:rPr>
-                <w:b/>
-                <w:sz w:val="36"/>
-                <w:szCs w:val="36"/>
-              </w:rPr>
-            </w:pPr>
-          </w:p>
-        </w:tc>
-      </w:tr>
     </w:tbl>
     <w:p>
       <w:pPr>
@@ -2262,7 +2535,71 @@
           <w:i/>
           <w:color w:val="366091"/>
         </w:rPr>
-        <w:t>We as a team wanted to make sure that the login and registration pages were simple to use and met all requirements listed.  We also wanted to add some basic validation in on the login and createUser to ensure the userName and password for login matched as well as the createUser was able to insert the data into the localDB.</w:t>
+        <w:t xml:space="preserve">We as a team wanted to make sure that the login and registration pages were simple to use and met all requirements listed.  We also wanted to add some basic validation in on the login and </w:t>
+      </w:r>
+      <w:proofErr w:type="spellStart"/>
+      <w:r>
+        <w:rPr>
+          <w:i/>
+          <w:color w:val="366091"/>
+        </w:rPr>
+        <w:t>createUser</w:t>
+      </w:r>
+      <w:proofErr w:type="spellEnd"/>
+      <w:r>
+        <w:rPr>
+          <w:i/>
+          <w:color w:val="366091"/>
+        </w:rPr>
+        <w:t xml:space="preserve"> to ensure the </w:t>
+      </w:r>
+      <w:proofErr w:type="spellStart"/>
+      <w:r>
+        <w:rPr>
+          <w:i/>
+          <w:color w:val="366091"/>
+        </w:rPr>
+        <w:t>userName</w:t>
+      </w:r>
+      <w:proofErr w:type="spellEnd"/>
+      <w:r>
+        <w:rPr>
+          <w:i/>
+          <w:color w:val="366091"/>
+        </w:rPr>
+        <w:t xml:space="preserve"> and password for login matched as well as the </w:t>
+      </w:r>
+      <w:proofErr w:type="spellStart"/>
+      <w:r>
+        <w:rPr>
+          <w:i/>
+          <w:color w:val="366091"/>
+        </w:rPr>
+        <w:t>createUser</w:t>
+      </w:r>
+      <w:proofErr w:type="spellEnd"/>
+      <w:r>
+        <w:rPr>
+          <w:i/>
+          <w:color w:val="366091"/>
+        </w:rPr>
+        <w:t xml:space="preserve"> was able to insert the data into the </w:t>
+      </w:r>
+      <w:proofErr w:type="spellStart"/>
+      <w:r>
+        <w:rPr>
+          <w:i/>
+          <w:color w:val="366091"/>
+        </w:rPr>
+        <w:t>localDB</w:t>
+      </w:r>
+      <w:proofErr w:type="spellEnd"/>
+      <w:r>
+        <w:rPr>
+          <w:i/>
+          <w:color w:val="366091"/>
+        </w:rPr>
+        <w:t>.</w:t>
       </w:r>
     </w:p>
     <w:p>
@@ -2306,7 +2643,55 @@
           <w:i/>
           <w:color w:val="366091"/>
         </w:rPr>
-        <w:t xml:space="preserve">Reuse the SecurityService and SecurtiyDAO from assignment 1 for the login page as well as create a new UserService to house all user related </w:t>
+        <w:t xml:space="preserve">Reuse the </w:t>
+      </w:r>
+      <w:proofErr w:type="spellStart"/>
+      <w:r>
+        <w:rPr>
+          <w:i/>
+          <w:color w:val="366091"/>
+        </w:rPr>
+        <w:t>SecurityService</w:t>
+      </w:r>
+      <w:proofErr w:type="spellEnd"/>
+      <w:r>
+        <w:rPr>
+          <w:i/>
+          <w:color w:val="366091"/>
+        </w:rPr>
+        <w:t xml:space="preserve"> and </w:t>
+      </w:r>
+      <w:proofErr w:type="spellStart"/>
+      <w:r>
+        <w:rPr>
+          <w:i/>
+          <w:color w:val="366091"/>
+        </w:rPr>
+        <w:t>SecurtiyDAO</w:t>
+      </w:r>
+      <w:proofErr w:type="spellEnd"/>
+      <w:r>
+        <w:rPr>
+          <w:i/>
+          <w:color w:val="366091"/>
+        </w:rPr>
+        <w:t xml:space="preserve"> from assignment 1 for the login page as well as create a new </w:t>
+      </w:r>
+      <w:proofErr w:type="spellStart"/>
+      <w:r>
+        <w:rPr>
+          <w:i/>
+          <w:color w:val="366091"/>
+        </w:rPr>
+        <w:t>UserService</w:t>
+      </w:r>
+      <w:proofErr w:type="spellEnd"/>
+      <w:r>
+        <w:rPr>
+          <w:i/>
+          <w:color w:val="366091"/>
+        </w:rPr>
+        <w:t xml:space="preserve"> to house all user related </w:t>
       </w:r>
       <w:r>
         <w:rPr>
@@ -2320,7 +2705,39 @@
           <w:i/>
           <w:color w:val="366091"/>
         </w:rPr>
-        <w:t xml:space="preserve"> such as createUser or possibly later updateUser.</w:t>
+        <w:t xml:space="preserve"> such as </w:t>
+      </w:r>
+      <w:proofErr w:type="spellStart"/>
+      <w:r>
+        <w:rPr>
+          <w:i/>
+          <w:color w:val="366091"/>
+        </w:rPr>
+        <w:t>createUser</w:t>
+      </w:r>
+      <w:proofErr w:type="spellEnd"/>
+      <w:r>
+        <w:rPr>
+          <w:i/>
+          <w:color w:val="366091"/>
+        </w:rPr>
+        <w:t xml:space="preserve"> or possibly later </w:t>
+      </w:r>
+      <w:proofErr w:type="spellStart"/>
+      <w:r>
+        <w:rPr>
+          <w:i/>
+          <w:color w:val="366091"/>
+        </w:rPr>
+        <w:t>updateUser</w:t>
+      </w:r>
+      <w:proofErr w:type="spellEnd"/>
+      <w:r>
+        <w:rPr>
+          <w:i/>
+          <w:color w:val="366091"/>
+        </w:rPr>
+        <w:t>.</w:t>
       </w:r>
     </w:p>
     <w:p>
@@ -2357,12 +2774,21 @@
           <w:color w:val="366091"/>
         </w:rPr>
       </w:pPr>
-      <w:r>
-        <w:rPr>
-          <w:i/>
-          <w:color w:val="366091"/>
-        </w:rPr>
-        <w:t>n/a for this requirement</w:t>
+      <w:proofErr w:type="gramStart"/>
+      <w:r>
+        <w:rPr>
+          <w:i/>
+          <w:color w:val="366091"/>
+        </w:rPr>
+        <w:t>n/a</w:t>
+      </w:r>
+      <w:proofErr w:type="gramEnd"/>
+      <w:r>
+        <w:rPr>
+          <w:i/>
+          <w:color w:val="366091"/>
+        </w:rPr>
+        <w:t xml:space="preserve"> for this requirement</w:t>
       </w:r>
     </w:p>
     <w:p>
@@ -2404,7 +2830,39 @@
           <w:i/>
           <w:color w:val="366091"/>
         </w:rPr>
-        <w:t>CREATE TABLE [dbo].[Player]</w:t>
+        <w:t>CREATE TABLE [</w:t>
+      </w:r>
+      <w:proofErr w:type="spellStart"/>
+      <w:r>
+        <w:rPr>
+          <w:i/>
+          <w:color w:val="366091"/>
+        </w:rPr>
+        <w:t>dbo</w:t>
+      </w:r>
+      <w:proofErr w:type="spellEnd"/>
+      <w:r>
+        <w:rPr>
+          <w:i/>
+          <w:color w:val="366091"/>
+        </w:rPr>
+        <w:t>]</w:t>
+      </w:r>
+      <w:proofErr w:type="gramStart"/>
+      <w:r>
+        <w:rPr>
+          <w:i/>
+          <w:color w:val="366091"/>
+        </w:rPr>
+        <w:t>.[</w:t>
+      </w:r>
+      <w:proofErr w:type="gramEnd"/>
+      <w:r>
+        <w:rPr>
+          <w:i/>
+          <w:color w:val="366091"/>
+        </w:rPr>
+        <w:t>Player]</w:t>
       </w:r>
     </w:p>
     <w:p>
@@ -2436,52 +2894,116 @@
           <w:color w:val="366091"/>
         </w:rPr>
         <w:tab/>
-        <w:t xml:space="preserve">[USERID] INT NOT NULL PRIMARY KEY IDENTITY(1,1), </w:t>
-      </w:r>
-    </w:p>
-    <w:p>
-      <w:pPr>
-        <w:rPr>
-          <w:i/>
-          <w:color w:val="366091"/>
-        </w:rPr>
-      </w:pPr>
-      <w:r>
-        <w:rPr>
-          <w:i/>
-          <w:color w:val="366091"/>
-        </w:rPr>
-        <w:t xml:space="preserve">    [FIRSTNAME] VARCHAR(50) NOT NULL, </w:t>
-      </w:r>
-    </w:p>
-    <w:p>
-      <w:pPr>
-        <w:rPr>
-          <w:i/>
-          <w:color w:val="366091"/>
-        </w:rPr>
-      </w:pPr>
-      <w:r>
-        <w:rPr>
-          <w:i/>
-          <w:color w:val="366091"/>
-        </w:rPr>
-        <w:t xml:space="preserve">    [LASTNAME] VARCHAR(50) NOT NULL, </w:t>
-      </w:r>
-    </w:p>
-    <w:p>
-      <w:pPr>
-        <w:rPr>
-          <w:i/>
-          <w:color w:val="366091"/>
-        </w:rPr>
-      </w:pPr>
-      <w:r>
-        <w:rPr>
-          <w:i/>
-          <w:color w:val="366091"/>
-        </w:rPr>
-        <w:t xml:space="preserve">    [GENDER] VARCHAR(50) NOT NULL, </w:t>
+        <w:t xml:space="preserve">[USERID] INT NOT NULL PRIMARY KEY </w:t>
+      </w:r>
+      <w:proofErr w:type="gramStart"/>
+      <w:r>
+        <w:rPr>
+          <w:i/>
+          <w:color w:val="366091"/>
+        </w:rPr>
+        <w:t>IDENTITY(</w:t>
+      </w:r>
+      <w:proofErr w:type="gramEnd"/>
+      <w:r>
+        <w:rPr>
+          <w:i/>
+          <w:color w:val="366091"/>
+        </w:rPr>
+        <w:t xml:space="preserve">1,1), </w:t>
+      </w:r>
+    </w:p>
+    <w:p>
+      <w:pPr>
+        <w:rPr>
+          <w:i/>
+          <w:color w:val="366091"/>
+        </w:rPr>
+      </w:pPr>
+      <w:r>
+        <w:rPr>
+          <w:i/>
+          <w:color w:val="366091"/>
+        </w:rPr>
+        <w:t xml:space="preserve">    [FIRSTNAME] </w:t>
+      </w:r>
+      <w:proofErr w:type="gramStart"/>
+      <w:r>
+        <w:rPr>
+          <w:i/>
+          <w:color w:val="366091"/>
+        </w:rPr>
+        <w:t>VARCHAR(</w:t>
+      </w:r>
+      <w:proofErr w:type="gramEnd"/>
+      <w:r>
+        <w:rPr>
+          <w:i/>
+          <w:color w:val="366091"/>
+        </w:rPr>
+        <w:t xml:space="preserve">50) NOT NULL, </w:t>
+      </w:r>
+    </w:p>
+    <w:p>
+      <w:pPr>
+        <w:rPr>
+          <w:i/>
+          <w:color w:val="366091"/>
+        </w:rPr>
+      </w:pPr>
+      <w:r>
+        <w:rPr>
+          <w:i/>
+          <w:color w:val="366091"/>
+        </w:rPr>
+        <w:t xml:space="preserve">    [LASTNAME] </w:t>
+      </w:r>
+      <w:proofErr w:type="gramStart"/>
+      <w:r>
+        <w:rPr>
+          <w:i/>
+          <w:color w:val="366091"/>
+        </w:rPr>
+        <w:t>VARCHAR(</w:t>
+      </w:r>
+      <w:proofErr w:type="gramEnd"/>
+      <w:r>
+        <w:rPr>
+          <w:i/>
+          <w:color w:val="366091"/>
+        </w:rPr>
+        <w:t xml:space="preserve">50) NOT NULL, </w:t>
+      </w:r>
+    </w:p>
+    <w:p>
+      <w:pPr>
+        <w:rPr>
+          <w:i/>
+          <w:color w:val="366091"/>
+        </w:rPr>
+      </w:pPr>
+      <w:r>
+        <w:rPr>
+          <w:i/>
+          <w:color w:val="366091"/>
+        </w:rPr>
+        <w:t xml:space="preserve">    [GENDER] </w:t>
+      </w:r>
+      <w:proofErr w:type="gramStart"/>
+      <w:r>
+        <w:rPr>
+          <w:i/>
+          <w:color w:val="366091"/>
+        </w:rPr>
+        <w:t>VARCHAR(</w:t>
+      </w:r>
+      <w:proofErr w:type="gramEnd"/>
+      <w:r>
+        <w:rPr>
+          <w:i/>
+          <w:color w:val="366091"/>
+        </w:rPr>
+        <w:t xml:space="preserve">50) NOT NULL, </w:t>
       </w:r>
     </w:p>
     <w:p>
@@ -2511,52 +3033,116 @@
           <w:i/>
           <w:color w:val="366091"/>
         </w:rPr>
-        <w:t xml:space="preserve">    [STATE] VARCHAR(2) NOT NULL, </w:t>
-      </w:r>
-    </w:p>
-    <w:p>
-      <w:pPr>
-        <w:rPr>
-          <w:i/>
-          <w:color w:val="366091"/>
-        </w:rPr>
-      </w:pPr>
-      <w:r>
-        <w:rPr>
-          <w:i/>
-          <w:color w:val="366091"/>
-        </w:rPr>
-        <w:t xml:space="preserve">    [EMAILADDRESS] VARCHAR(100) NOT NULL, </w:t>
-      </w:r>
-    </w:p>
-    <w:p>
-      <w:pPr>
-        <w:rPr>
-          <w:i/>
-          <w:color w:val="366091"/>
-        </w:rPr>
-      </w:pPr>
-      <w:r>
-        <w:rPr>
-          <w:i/>
-          <w:color w:val="366091"/>
-        </w:rPr>
-        <w:t xml:space="preserve">    [USERNAME] VARCHAR(50) NOT NULL, </w:t>
-      </w:r>
-    </w:p>
-    <w:p>
-      <w:pPr>
-        <w:rPr>
-          <w:i/>
-          <w:color w:val="366091"/>
-        </w:rPr>
-      </w:pPr>
-      <w:r>
-        <w:rPr>
-          <w:i/>
-          <w:color w:val="366091"/>
-        </w:rPr>
-        <w:t xml:space="preserve">    [PASSWORD] VARCHAR(50) NOT NULL</w:t>
+        <w:t xml:space="preserve">    [STATE] </w:t>
+      </w:r>
+      <w:proofErr w:type="gramStart"/>
+      <w:r>
+        <w:rPr>
+          <w:i/>
+          <w:color w:val="366091"/>
+        </w:rPr>
+        <w:t>VARCHAR(</w:t>
+      </w:r>
+      <w:proofErr w:type="gramEnd"/>
+      <w:r>
+        <w:rPr>
+          <w:i/>
+          <w:color w:val="366091"/>
+        </w:rPr>
+        <w:t xml:space="preserve">2) NOT NULL, </w:t>
+      </w:r>
+    </w:p>
+    <w:p>
+      <w:pPr>
+        <w:rPr>
+          <w:i/>
+          <w:color w:val="366091"/>
+        </w:rPr>
+      </w:pPr>
+      <w:r>
+        <w:rPr>
+          <w:i/>
+          <w:color w:val="366091"/>
+        </w:rPr>
+        <w:t xml:space="preserve">    [EMAILADDRESS] </w:t>
+      </w:r>
+      <w:proofErr w:type="gramStart"/>
+      <w:r>
+        <w:rPr>
+          <w:i/>
+          <w:color w:val="366091"/>
+        </w:rPr>
+        <w:t>VARCHAR(</w:t>
+      </w:r>
+      <w:proofErr w:type="gramEnd"/>
+      <w:r>
+        <w:rPr>
+          <w:i/>
+          <w:color w:val="366091"/>
+        </w:rPr>
+        <w:t xml:space="preserve">100) NOT NULL, </w:t>
+      </w:r>
+    </w:p>
+    <w:p>
+      <w:pPr>
+        <w:rPr>
+          <w:i/>
+          <w:color w:val="366091"/>
+        </w:rPr>
+      </w:pPr>
+      <w:r>
+        <w:rPr>
+          <w:i/>
+          <w:color w:val="366091"/>
+        </w:rPr>
+        <w:t xml:space="preserve">    [USERNAME] </w:t>
+      </w:r>
+      <w:proofErr w:type="gramStart"/>
+      <w:r>
+        <w:rPr>
+          <w:i/>
+          <w:color w:val="366091"/>
+        </w:rPr>
+        <w:t>VARCHAR(</w:t>
+      </w:r>
+      <w:proofErr w:type="gramEnd"/>
+      <w:r>
+        <w:rPr>
+          <w:i/>
+          <w:color w:val="366091"/>
+        </w:rPr>
+        <w:t xml:space="preserve">50) NOT NULL, </w:t>
+      </w:r>
+    </w:p>
+    <w:p>
+      <w:pPr>
+        <w:rPr>
+          <w:i/>
+          <w:color w:val="366091"/>
+        </w:rPr>
+      </w:pPr>
+      <w:r>
+        <w:rPr>
+          <w:i/>
+          <w:color w:val="366091"/>
+        </w:rPr>
+        <w:t xml:space="preserve">    [PASSWORD] </w:t>
+      </w:r>
+      <w:proofErr w:type="gramStart"/>
+      <w:r>
+        <w:rPr>
+          <w:i/>
+          <w:color w:val="366091"/>
+        </w:rPr>
+        <w:t>VARCHAR(</w:t>
+      </w:r>
+      <w:proofErr w:type="gramEnd"/>
+      <w:r>
+        <w:rPr>
+          <w:i/>
+          <w:color w:val="366091"/>
+        </w:rPr>
+        <w:t>50) NOT NULL</w:t>
       </w:r>
     </w:p>
     <w:p>
@@ -3064,7 +3650,7 @@
 </file>
 
 <file path=word/endnotes.xml><?xml version="1.0" encoding="utf-8"?>
-<w:endnotes xmlns:wpc="http://schemas.microsoft.com/office/word/2010/wordprocessingCanvas" xmlns:cx="http://schemas.microsoft.com/office/drawing/2014/chartex" xmlns:cx1="http://schemas.microsoft.com/office/drawing/2015/9/8/chartex" xmlns:cx2="http://schemas.microsoft.com/office/drawing/2015/10/21/chartex" xmlns:cx3="http://schemas.microsoft.com/office/drawing/2016/5/9/chartex" xmlns:cx4="http://schemas.microsoft.com/office/drawing/2016/5/10/chartex" xmlns:cx5="http://schemas.microsoft.com/office/drawing/2016/5/11/chartex" xmlns:cx6="http://schemas.microsoft.com/office/drawing/2016/5/12/chartex" xmlns:cx7="http://schemas.microsoft.com/office/drawing/2016/5/13/chartex" xmlns:cx8="http://schemas.microsoft.com/office/drawing/2016/5/14/chartex" xmlns:mc="http://schemas.openxmlformats.org/markup-compatibility/2006" xmlns:aink="http://schemas.microsoft.com/office/drawing/2016/ink" xmlns:am3d="http://schemas.microsoft.com/office/drawing/2017/model3d" xmlns:o="urn:schemas-microsoft-com:office:office" xmlns:r="http://schemas.openxmlformats.org/officeDocument/2006/relationships" xmlns:m="http://schemas.openxmlformats.org/officeDocument/2006/math" xmlns:v="urn:schemas-microsoft-com:vml" xmlns:wp14="http://schemas.microsoft.com/office/word/2010/wordprocessingDrawing" xmlns:wp="http://schemas.openxmlformats.org/drawingml/2006/wordprocessingDrawing" xmlns:w10="urn:schemas-microsoft-com:office:word" xmlns:w="http://schemas.openxmlformats.org/wordprocessingml/2006/main" xmlns:w14="http://schemas.microsoft.com/office/word/2010/wordml" xmlns:w15="http://schemas.microsoft.com/office/word/2012/wordml" xmlns:w16cid="http://schemas.microsoft.com/office/word/2016/wordml/cid" xmlns:w16se="http://schemas.microsoft.com/office/word/2015/wordml/symex" xmlns:wpg="http://schemas.microsoft.com/office/word/2010/wordprocessingGroup" xmlns:wpi="http://schemas.microsoft.com/office/word/2010/wordprocessingInk" xmlns:wne="http://schemas.microsoft.com/office/word/2006/wordml" xmlns:wps="http://schemas.microsoft.com/office/word/2010/wordprocessingShape" mc:Ignorable="w14 w15 w16se w16cid wp14">
+<w:endnotes xmlns:wpc="http://schemas.microsoft.com/office/word/2010/wordprocessingCanvas" xmlns:mc="http://schemas.openxmlformats.org/markup-compatibility/2006" xmlns:o="urn:schemas-microsoft-com:office:office" xmlns:r="http://schemas.openxmlformats.org/officeDocument/2006/relationships" xmlns:m="http://schemas.openxmlformats.org/officeDocument/2006/math" xmlns:v="urn:schemas-microsoft-com:vml" xmlns:wp14="http://schemas.microsoft.com/office/word/2010/wordprocessingDrawing" xmlns:wp="http://schemas.openxmlformats.org/drawingml/2006/wordprocessingDrawing" xmlns:w10="urn:schemas-microsoft-com:office:word" xmlns:w="http://schemas.openxmlformats.org/wordprocessingml/2006/main" xmlns:w14="http://schemas.microsoft.com/office/word/2010/wordml" xmlns:w15="http://schemas.microsoft.com/office/word/2012/wordml" xmlns:wpg="http://schemas.microsoft.com/office/word/2010/wordprocessingGroup" xmlns:wpi="http://schemas.microsoft.com/office/word/2010/wordprocessingInk" xmlns:wne="http://schemas.microsoft.com/office/word/2006/wordml" xmlns:wps="http://schemas.microsoft.com/office/word/2010/wordprocessingShape" mc:Ignorable="w14 w15 wp14">
   <w:endnote w:type="separator" w:id="-1">
     <w:p>
       <w:pPr>
@@ -3089,7 +3675,7 @@
 </file>
 
 <file path=word/footer1.xml><?xml version="1.0" encoding="utf-8"?>
-<w:ftr xmlns:wpc="http://schemas.microsoft.com/office/word/2010/wordprocessingCanvas" xmlns:cx="http://schemas.microsoft.com/office/drawing/2014/chartex" xmlns:cx1="http://schemas.microsoft.com/office/drawing/2015/9/8/chartex" xmlns:cx2="http://schemas.microsoft.com/office/drawing/2015/10/21/chartex" xmlns:cx3="http://schemas.microsoft.com/office/drawing/2016/5/9/chartex" xmlns:cx4="http://schemas.microsoft.com/office/drawing/2016/5/10/chartex" xmlns:cx5="http://schemas.microsoft.com/office/drawing/2016/5/11/chartex" xmlns:cx6="http://schemas.microsoft.com/office/drawing/2016/5/12/chartex" xmlns:cx7="http://schemas.microsoft.com/office/drawing/2016/5/13/chartex" xmlns:cx8="http://schemas.microsoft.com/office/drawing/2016/5/14/chartex" xmlns:mc="http://schemas.openxmlformats.org/markup-compatibility/2006" xmlns:aink="http://schemas.microsoft.com/office/drawing/2016/ink" xmlns:am3d="http://schemas.microsoft.com/office/drawing/2017/model3d" xmlns:o="urn:schemas-microsoft-com:office:office" xmlns:r="http://schemas.openxmlformats.org/officeDocument/2006/relationships" xmlns:m="http://schemas.openxmlformats.org/officeDocument/2006/math" xmlns:v="urn:schemas-microsoft-com:vml" xmlns:wp14="http://schemas.microsoft.com/office/word/2010/wordprocessingDrawing" xmlns:wp="http://schemas.openxmlformats.org/drawingml/2006/wordprocessingDrawing" xmlns:w10="urn:schemas-microsoft-com:office:word" xmlns:w="http://schemas.openxmlformats.org/wordprocessingml/2006/main" xmlns:w14="http://schemas.microsoft.com/office/word/2010/wordml" xmlns:w15="http://schemas.microsoft.com/office/word/2012/wordml" xmlns:w16cid="http://schemas.microsoft.com/office/word/2016/wordml/cid" xmlns:w16se="http://schemas.microsoft.com/office/word/2015/wordml/symex" xmlns:wpg="http://schemas.microsoft.com/office/word/2010/wordprocessingGroup" xmlns:wpi="http://schemas.microsoft.com/office/word/2010/wordprocessingInk" xmlns:wne="http://schemas.microsoft.com/office/word/2006/wordml" xmlns:wps="http://schemas.microsoft.com/office/word/2010/wordprocessingShape" mc:Ignorable="w14 w15 w16se w16cid wp14">
+<w:ftr xmlns:wpc="http://schemas.microsoft.com/office/word/2010/wordprocessingCanvas" xmlns:mc="http://schemas.openxmlformats.org/markup-compatibility/2006" xmlns:o="urn:schemas-microsoft-com:office:office" xmlns:r="http://schemas.openxmlformats.org/officeDocument/2006/relationships" xmlns:m="http://schemas.openxmlformats.org/officeDocument/2006/math" xmlns:v="urn:schemas-microsoft-com:vml" xmlns:wp14="http://schemas.microsoft.com/office/word/2010/wordprocessingDrawing" xmlns:wp="http://schemas.openxmlformats.org/drawingml/2006/wordprocessingDrawing" xmlns:w10="urn:schemas-microsoft-com:office:word" xmlns:w="http://schemas.openxmlformats.org/wordprocessingml/2006/main" xmlns:w14="http://schemas.microsoft.com/office/word/2010/wordml" xmlns:w15="http://schemas.microsoft.com/office/word/2012/wordml" xmlns:wpg="http://schemas.microsoft.com/office/word/2010/wordprocessingGroup" xmlns:wpi="http://schemas.microsoft.com/office/word/2010/wordprocessingInk" xmlns:wne="http://schemas.microsoft.com/office/word/2006/wordml" xmlns:wps="http://schemas.microsoft.com/office/word/2010/wordprocessingShape" mc:Ignorable="w14 w15 wp14">
   <w:p>
     <w:pPr>
       <w:pBdr>
@@ -3145,7 +3731,7 @@
 </file>
 
 <file path=word/footer2.xml><?xml version="1.0" encoding="utf-8"?>
-<w:ftr xmlns:wpc="http://schemas.microsoft.com/office/word/2010/wordprocessingCanvas" xmlns:cx="http://schemas.microsoft.com/office/drawing/2014/chartex" xmlns:cx1="http://schemas.microsoft.com/office/drawing/2015/9/8/chartex" xmlns:cx2="http://schemas.microsoft.com/office/drawing/2015/10/21/chartex" xmlns:cx3="http://schemas.microsoft.com/office/drawing/2016/5/9/chartex" xmlns:cx4="http://schemas.microsoft.com/office/drawing/2016/5/10/chartex" xmlns:cx5="http://schemas.microsoft.com/office/drawing/2016/5/11/chartex" xmlns:cx6="http://schemas.microsoft.com/office/drawing/2016/5/12/chartex" xmlns:cx7="http://schemas.microsoft.com/office/drawing/2016/5/13/chartex" xmlns:cx8="http://schemas.microsoft.com/office/drawing/2016/5/14/chartex" xmlns:mc="http://schemas.openxmlformats.org/markup-compatibility/2006" xmlns:aink="http://schemas.microsoft.com/office/drawing/2016/ink" xmlns:am3d="http://schemas.microsoft.com/office/drawing/2017/model3d" xmlns:o="urn:schemas-microsoft-com:office:office" xmlns:r="http://schemas.openxmlformats.org/officeDocument/2006/relationships" xmlns:m="http://schemas.openxmlformats.org/officeDocument/2006/math" xmlns:v="urn:schemas-microsoft-com:vml" xmlns:wp14="http://schemas.microsoft.com/office/word/2010/wordprocessingDrawing" xmlns:wp="http://schemas.openxmlformats.org/drawingml/2006/wordprocessingDrawing" xmlns:w10="urn:schemas-microsoft-com:office:word" xmlns:w="http://schemas.openxmlformats.org/wordprocessingml/2006/main" xmlns:w14="http://schemas.microsoft.com/office/word/2010/wordml" xmlns:w15="http://schemas.microsoft.com/office/word/2012/wordml" xmlns:w16cid="http://schemas.microsoft.com/office/word/2016/wordml/cid" xmlns:w16se="http://schemas.microsoft.com/office/word/2015/wordml/symex" xmlns:wpg="http://schemas.microsoft.com/office/word/2010/wordprocessingGroup" xmlns:wpi="http://schemas.microsoft.com/office/word/2010/wordprocessingInk" xmlns:wne="http://schemas.microsoft.com/office/word/2006/wordml" xmlns:wps="http://schemas.microsoft.com/office/word/2010/wordprocessingShape" mc:Ignorable="w14 w15 w16se w16cid wp14">
+<w:ftr xmlns:wpc="http://schemas.microsoft.com/office/word/2010/wordprocessingCanvas" xmlns:mc="http://schemas.openxmlformats.org/markup-compatibility/2006" xmlns:o="urn:schemas-microsoft-com:office:office" xmlns:r="http://schemas.openxmlformats.org/officeDocument/2006/relationships" xmlns:m="http://schemas.openxmlformats.org/officeDocument/2006/math" xmlns:v="urn:schemas-microsoft-com:vml" xmlns:wp14="http://schemas.microsoft.com/office/word/2010/wordprocessingDrawing" xmlns:wp="http://schemas.openxmlformats.org/drawingml/2006/wordprocessingDrawing" xmlns:w10="urn:schemas-microsoft-com:office:word" xmlns:w="http://schemas.openxmlformats.org/wordprocessingml/2006/main" xmlns:w14="http://schemas.microsoft.com/office/word/2010/wordml" xmlns:w15="http://schemas.microsoft.com/office/word/2012/wordml" xmlns:wpg="http://schemas.microsoft.com/office/word/2010/wordprocessingGroup" xmlns:wpi="http://schemas.microsoft.com/office/word/2010/wordprocessingInk" xmlns:wne="http://schemas.microsoft.com/office/word/2006/wordml" xmlns:wps="http://schemas.microsoft.com/office/word/2010/wordprocessingShape" mc:Ignorable="w14 w15 wp14">
   <w:p>
     <w:pPr>
       <w:jc w:val="center"/>
@@ -3178,7 +3764,7 @@
 </file>
 
 <file path=word/footnotes.xml><?xml version="1.0" encoding="utf-8"?>
-<w:footnotes xmlns:wpc="http://schemas.microsoft.com/office/word/2010/wordprocessingCanvas" xmlns:cx="http://schemas.microsoft.com/office/drawing/2014/chartex" xmlns:cx1="http://schemas.microsoft.com/office/drawing/2015/9/8/chartex" xmlns:cx2="http://schemas.microsoft.com/office/drawing/2015/10/21/chartex" xmlns:cx3="http://schemas.microsoft.com/office/drawing/2016/5/9/chartex" xmlns:cx4="http://schemas.microsoft.com/office/drawing/2016/5/10/chartex" xmlns:cx5="http://schemas.microsoft.com/office/drawing/2016/5/11/chartex" xmlns:cx6="http://schemas.microsoft.com/office/drawing/2016/5/12/chartex" xmlns:cx7="http://schemas.microsoft.com/office/drawing/2016/5/13/chartex" xmlns:cx8="http://schemas.microsoft.com/office/drawing/2016/5/14/chartex" xmlns:mc="http://schemas.openxmlformats.org/markup-compatibility/2006" xmlns:aink="http://schemas.microsoft.com/office/drawing/2016/ink" xmlns:am3d="http://schemas.microsoft.com/office/drawing/2017/model3d" xmlns:o="urn:schemas-microsoft-com:office:office" xmlns:r="http://schemas.openxmlformats.org/officeDocument/2006/relationships" xmlns:m="http://schemas.openxmlformats.org/officeDocument/2006/math" xmlns:v="urn:schemas-microsoft-com:vml" xmlns:wp14="http://schemas.microsoft.com/office/word/2010/wordprocessingDrawing" xmlns:wp="http://schemas.openxmlformats.org/drawingml/2006/wordprocessingDrawing" xmlns:w10="urn:schemas-microsoft-com:office:word" xmlns:w="http://schemas.openxmlformats.org/wordprocessingml/2006/main" xmlns:w14="http://schemas.microsoft.com/office/word/2010/wordml" xmlns:w15="http://schemas.microsoft.com/office/word/2012/wordml" xmlns:w16cid="http://schemas.microsoft.com/office/word/2016/wordml/cid" xmlns:w16se="http://schemas.microsoft.com/office/word/2015/wordml/symex" xmlns:wpg="http://schemas.microsoft.com/office/word/2010/wordprocessingGroup" xmlns:wpi="http://schemas.microsoft.com/office/word/2010/wordprocessingInk" xmlns:wne="http://schemas.microsoft.com/office/word/2006/wordml" xmlns:wps="http://schemas.microsoft.com/office/word/2010/wordprocessingShape" mc:Ignorable="w14 w15 w16se w16cid wp14">
+<w:footnotes xmlns:wpc="http://schemas.microsoft.com/office/word/2010/wordprocessingCanvas" xmlns:mc="http://schemas.openxmlformats.org/markup-compatibility/2006" xmlns:o="urn:schemas-microsoft-com:office:office" xmlns:r="http://schemas.openxmlformats.org/officeDocument/2006/relationships" xmlns:m="http://schemas.openxmlformats.org/officeDocument/2006/math" xmlns:v="urn:schemas-microsoft-com:vml" xmlns:wp14="http://schemas.microsoft.com/office/word/2010/wordprocessingDrawing" xmlns:wp="http://schemas.openxmlformats.org/drawingml/2006/wordprocessingDrawing" xmlns:w10="urn:schemas-microsoft-com:office:word" xmlns:w="http://schemas.openxmlformats.org/wordprocessingml/2006/main" xmlns:w14="http://schemas.microsoft.com/office/word/2010/wordml" xmlns:w15="http://schemas.microsoft.com/office/word/2012/wordml" xmlns:wpg="http://schemas.microsoft.com/office/word/2010/wordprocessingGroup" xmlns:wpi="http://schemas.microsoft.com/office/word/2010/wordprocessingInk" xmlns:wne="http://schemas.microsoft.com/office/word/2006/wordml" xmlns:wps="http://schemas.microsoft.com/office/word/2010/wordprocessingShape" mc:Ignorable="w14 w15 wp14">
   <w:footnote w:type="separator" w:id="-1">
     <w:p>
       <w:pPr>
@@ -3203,7 +3789,7 @@
 </file>
 
 <file path=word/header1.xml><?xml version="1.0" encoding="utf-8"?>
-<w:hdr xmlns:wpc="http://schemas.microsoft.com/office/word/2010/wordprocessingCanvas" xmlns:cx="http://schemas.microsoft.com/office/drawing/2014/chartex" xmlns:cx1="http://schemas.microsoft.com/office/drawing/2015/9/8/chartex" xmlns:cx2="http://schemas.microsoft.com/office/drawing/2015/10/21/chartex" xmlns:cx3="http://schemas.microsoft.com/office/drawing/2016/5/9/chartex" xmlns:cx4="http://schemas.microsoft.com/office/drawing/2016/5/10/chartex" xmlns:cx5="http://schemas.microsoft.com/office/drawing/2016/5/11/chartex" xmlns:cx6="http://schemas.microsoft.com/office/drawing/2016/5/12/chartex" xmlns:cx7="http://schemas.microsoft.com/office/drawing/2016/5/13/chartex" xmlns:cx8="http://schemas.microsoft.com/office/drawing/2016/5/14/chartex" xmlns:mc="http://schemas.openxmlformats.org/markup-compatibility/2006" xmlns:aink="http://schemas.microsoft.com/office/drawing/2016/ink" xmlns:am3d="http://schemas.microsoft.com/office/drawing/2017/model3d" xmlns:o="urn:schemas-microsoft-com:office:office" xmlns:r="http://schemas.openxmlformats.org/officeDocument/2006/relationships" xmlns:m="http://schemas.openxmlformats.org/officeDocument/2006/math" xmlns:v="urn:schemas-microsoft-com:vml" xmlns:wp14="http://schemas.microsoft.com/office/word/2010/wordprocessingDrawing" xmlns:wp="http://schemas.openxmlformats.org/drawingml/2006/wordprocessingDrawing" xmlns:w10="urn:schemas-microsoft-com:office:word" xmlns:w="http://schemas.openxmlformats.org/wordprocessingml/2006/main" xmlns:w14="http://schemas.microsoft.com/office/word/2010/wordml" xmlns:w15="http://schemas.microsoft.com/office/word/2012/wordml" xmlns:w16cid="http://schemas.microsoft.com/office/word/2016/wordml/cid" xmlns:w16se="http://schemas.microsoft.com/office/word/2015/wordml/symex" xmlns:wpg="http://schemas.microsoft.com/office/word/2010/wordprocessingGroup" xmlns:wpi="http://schemas.microsoft.com/office/word/2010/wordprocessingInk" xmlns:wne="http://schemas.microsoft.com/office/word/2006/wordml" xmlns:wps="http://schemas.microsoft.com/office/word/2010/wordprocessingShape" mc:Ignorable="w14 w15 w16se w16cid wp14">
+<w:hdr xmlns:wpc="http://schemas.microsoft.com/office/word/2010/wordprocessingCanvas" xmlns:mc="http://schemas.openxmlformats.org/markup-compatibility/2006" xmlns:o="urn:schemas-microsoft-com:office:office" xmlns:r="http://schemas.openxmlformats.org/officeDocument/2006/relationships" xmlns:m="http://schemas.openxmlformats.org/officeDocument/2006/math" xmlns:v="urn:schemas-microsoft-com:vml" xmlns:wp14="http://schemas.microsoft.com/office/word/2010/wordprocessingDrawing" xmlns:wp="http://schemas.openxmlformats.org/drawingml/2006/wordprocessingDrawing" xmlns:w10="urn:schemas-microsoft-com:office:word" xmlns:w="http://schemas.openxmlformats.org/wordprocessingml/2006/main" xmlns:w14="http://schemas.microsoft.com/office/word/2010/wordml" xmlns:w15="http://schemas.microsoft.com/office/word/2012/wordml" xmlns:wpg="http://schemas.microsoft.com/office/word/2010/wordprocessingGroup" xmlns:wpi="http://schemas.microsoft.com/office/word/2010/wordprocessingInk" xmlns:wne="http://schemas.microsoft.com/office/word/2006/wordml" xmlns:wps="http://schemas.microsoft.com/office/word/2010/wordprocessingShape" mc:Ignorable="w14 w15 wp14">
   <w:p>
     <w:pPr>
       <w:pBdr>
@@ -3268,7 +3854,7 @@
 </file>
 
 <file path=word/header2.xml><?xml version="1.0" encoding="utf-8"?>
-<w:hdr xmlns:wpc="http://schemas.microsoft.com/office/word/2010/wordprocessingCanvas" xmlns:cx="http://schemas.microsoft.com/office/drawing/2014/chartex" xmlns:cx1="http://schemas.microsoft.com/office/drawing/2015/9/8/chartex" xmlns:cx2="http://schemas.microsoft.com/office/drawing/2015/10/21/chartex" xmlns:cx3="http://schemas.microsoft.com/office/drawing/2016/5/9/chartex" xmlns:cx4="http://schemas.microsoft.com/office/drawing/2016/5/10/chartex" xmlns:cx5="http://schemas.microsoft.com/office/drawing/2016/5/11/chartex" xmlns:cx6="http://schemas.microsoft.com/office/drawing/2016/5/12/chartex" xmlns:cx7="http://schemas.microsoft.com/office/drawing/2016/5/13/chartex" xmlns:cx8="http://schemas.microsoft.com/office/drawing/2016/5/14/chartex" xmlns:mc="http://schemas.openxmlformats.org/markup-compatibility/2006" xmlns:aink="http://schemas.microsoft.com/office/drawing/2016/ink" xmlns:am3d="http://schemas.microsoft.com/office/drawing/2017/model3d" xmlns:o="urn:schemas-microsoft-com:office:office" xmlns:r="http://schemas.openxmlformats.org/officeDocument/2006/relationships" xmlns:m="http://schemas.openxmlformats.org/officeDocument/2006/math" xmlns:v="urn:schemas-microsoft-com:vml" xmlns:wp14="http://schemas.microsoft.com/office/word/2010/wordprocessingDrawing" xmlns:wp="http://schemas.openxmlformats.org/drawingml/2006/wordprocessingDrawing" xmlns:w10="urn:schemas-microsoft-com:office:word" xmlns:w="http://schemas.openxmlformats.org/wordprocessingml/2006/main" xmlns:w14="http://schemas.microsoft.com/office/word/2010/wordml" xmlns:w15="http://schemas.microsoft.com/office/word/2012/wordml" xmlns:w16cid="http://schemas.microsoft.com/office/word/2016/wordml/cid" xmlns:w16se="http://schemas.microsoft.com/office/word/2015/wordml/symex" xmlns:wpg="http://schemas.microsoft.com/office/word/2010/wordprocessingGroup" xmlns:wpi="http://schemas.microsoft.com/office/word/2010/wordprocessingInk" xmlns:wne="http://schemas.microsoft.com/office/word/2006/wordml" xmlns:wps="http://schemas.microsoft.com/office/word/2010/wordprocessingShape" mc:Ignorable="w14 w15 w16se w16cid wp14">
+<w:hdr xmlns:wpc="http://schemas.microsoft.com/office/word/2010/wordprocessingCanvas" xmlns:mc="http://schemas.openxmlformats.org/markup-compatibility/2006" xmlns:o="urn:schemas-microsoft-com:office:office" xmlns:r="http://schemas.openxmlformats.org/officeDocument/2006/relationships" xmlns:m="http://schemas.openxmlformats.org/officeDocument/2006/math" xmlns:v="urn:schemas-microsoft-com:vml" xmlns:wp14="http://schemas.microsoft.com/office/word/2010/wordprocessingDrawing" xmlns:wp="http://schemas.openxmlformats.org/drawingml/2006/wordprocessingDrawing" xmlns:w10="urn:schemas-microsoft-com:office:word" xmlns:w="http://schemas.openxmlformats.org/wordprocessingml/2006/main" xmlns:w14="http://schemas.microsoft.com/office/word/2010/wordml" xmlns:w15="http://schemas.microsoft.com/office/word/2012/wordml" xmlns:wpg="http://schemas.microsoft.com/office/word/2010/wordprocessingGroup" xmlns:wpi="http://schemas.microsoft.com/office/word/2010/wordprocessingInk" xmlns:wne="http://schemas.microsoft.com/office/word/2006/wordml" xmlns:wps="http://schemas.microsoft.com/office/word/2010/wordprocessingShape" mc:Ignorable="w14 w15 wp14">
   <w:p>
     <w:pPr>
       <w:pBdr>
@@ -3375,7 +3961,7 @@
 </file>
 
 <file path=word/numbering.xml><?xml version="1.0" encoding="utf-8"?>
-<w:numbering xmlns:wpc="http://schemas.microsoft.com/office/word/2010/wordprocessingCanvas" xmlns:cx="http://schemas.microsoft.com/office/drawing/2014/chartex" xmlns:cx1="http://schemas.microsoft.com/office/drawing/2015/9/8/chartex" xmlns:cx2="http://schemas.microsoft.com/office/drawing/2015/10/21/chartex" xmlns:cx3="http://schemas.microsoft.com/office/drawing/2016/5/9/chartex" xmlns:cx4="http://schemas.microsoft.com/office/drawing/2016/5/10/chartex" xmlns:cx5="http://schemas.microsoft.com/office/drawing/2016/5/11/chartex" xmlns:cx6="http://schemas.microsoft.com/office/drawing/2016/5/12/chartex" xmlns:cx7="http://schemas.microsoft.com/office/drawing/2016/5/13/chartex" xmlns:cx8="http://schemas.microsoft.com/office/drawing/2016/5/14/chartex" xmlns:mc="http://schemas.openxmlformats.org/markup-compatibility/2006" xmlns:aink="http://schemas.microsoft.com/office/drawing/2016/ink" xmlns:am3d="http://schemas.microsoft.com/office/drawing/2017/model3d" xmlns:o="urn:schemas-microsoft-com:office:office" xmlns:r="http://schemas.openxmlformats.org/officeDocument/2006/relationships" xmlns:m="http://schemas.openxmlformats.org/officeDocument/2006/math" xmlns:v="urn:schemas-microsoft-com:vml" xmlns:wp14="http://schemas.microsoft.com/office/word/2010/wordprocessingDrawing" xmlns:wp="http://schemas.openxmlformats.org/drawingml/2006/wordprocessingDrawing" xmlns:w10="urn:schemas-microsoft-com:office:word" xmlns:w="http://schemas.openxmlformats.org/wordprocessingml/2006/main" xmlns:w14="http://schemas.microsoft.com/office/word/2010/wordml" xmlns:w15="http://schemas.microsoft.com/office/word/2012/wordml" xmlns:w16cid="http://schemas.microsoft.com/office/word/2016/wordml/cid" xmlns:w16se="http://schemas.microsoft.com/office/word/2015/wordml/symex" xmlns:wpg="http://schemas.microsoft.com/office/word/2010/wordprocessingGroup" xmlns:wpi="http://schemas.microsoft.com/office/word/2010/wordprocessingInk" xmlns:wne="http://schemas.microsoft.com/office/word/2006/wordml" xmlns:wps="http://schemas.microsoft.com/office/word/2010/wordprocessingShape" mc:Ignorable="w14 w15 w16se w16cid wp14">
+<w:numbering xmlns:wpc="http://schemas.microsoft.com/office/word/2010/wordprocessingCanvas" xmlns:mc="http://schemas.openxmlformats.org/markup-compatibility/2006" xmlns:o="urn:schemas-microsoft-com:office:office" xmlns:r="http://schemas.openxmlformats.org/officeDocument/2006/relationships" xmlns:m="http://schemas.openxmlformats.org/officeDocument/2006/math" xmlns:v="urn:schemas-microsoft-com:vml" xmlns:wp14="http://schemas.microsoft.com/office/word/2010/wordprocessingDrawing" xmlns:wp="http://schemas.openxmlformats.org/drawingml/2006/wordprocessingDrawing" xmlns:w10="urn:schemas-microsoft-com:office:word" xmlns:w="http://schemas.openxmlformats.org/wordprocessingml/2006/main" xmlns:w14="http://schemas.microsoft.com/office/word/2010/wordml" xmlns:w15="http://schemas.microsoft.com/office/word/2012/wordml" xmlns:wpg="http://schemas.microsoft.com/office/word/2010/wordprocessingGroup" xmlns:wpi="http://schemas.microsoft.com/office/word/2010/wordprocessingInk" xmlns:wne="http://schemas.microsoft.com/office/word/2006/wordml" xmlns:wps="http://schemas.microsoft.com/office/word/2010/wordprocessingShape" mc:Ignorable="w14 w15 wp14">
   <w:abstractNum w:abstractNumId="0" w15:restartNumberingAfterBreak="0">
     <w:nsid w:val="03033F2C"/>
     <w:multiLevelType w:val="multilevel"/>
@@ -3589,7 +4175,7 @@
 </file>
 
 <file path=word/styles.xml><?xml version="1.0" encoding="utf-8"?>
-<w:styles xmlns:mc="http://schemas.openxmlformats.org/markup-compatibility/2006" xmlns:r="http://schemas.openxmlformats.org/officeDocument/2006/relationships" xmlns:w="http://schemas.openxmlformats.org/wordprocessingml/2006/main" xmlns:w14="http://schemas.microsoft.com/office/word/2010/wordml" xmlns:w15="http://schemas.microsoft.com/office/word/2012/wordml" xmlns:w16cid="http://schemas.microsoft.com/office/word/2016/wordml/cid" xmlns:w16se="http://schemas.microsoft.com/office/word/2015/wordml/symex" mc:Ignorable="w14 w15 w16se w16cid">
+<w:styles xmlns:mc="http://schemas.openxmlformats.org/markup-compatibility/2006" xmlns:r="http://schemas.openxmlformats.org/officeDocument/2006/relationships" xmlns:w="http://schemas.openxmlformats.org/wordprocessingml/2006/main" xmlns:w14="http://schemas.microsoft.com/office/word/2010/wordml" xmlns:w15="http://schemas.microsoft.com/office/word/2012/wordml" mc:Ignorable="w14 w15">
   <w:docDefaults>
     <w:rPrDefault>
       <w:rPr>
@@ -3605,7 +4191,7 @@
       </w:pPr>
     </w:pPrDefault>
   </w:docDefaults>
-  <w:latentStyles w:defLockedState="0" w:defUIPriority="99" w:defSemiHidden="0" w:defUnhideWhenUsed="0" w:defQFormat="0" w:count="376">
+  <w:latentStyles w:defLockedState="0" w:defUIPriority="99" w:defSemiHidden="0" w:defUnhideWhenUsed="0" w:defQFormat="0" w:count="371">
     <w:lsdException w:name="Normal" w:uiPriority="0" w:qFormat="1"/>
     <w:lsdException w:name="heading 1" w:uiPriority="9" w:qFormat="1"/>
     <w:lsdException w:name="heading 2" w:semiHidden="1" w:uiPriority="9" w:unhideWhenUsed="1" w:qFormat="1"/>
@@ -3711,6 +4297,7 @@
     <w:lsdException w:name="HTML Sample" w:semiHidden="1" w:unhideWhenUsed="1"/>
     <w:lsdException w:name="HTML Typewriter" w:semiHidden="1" w:unhideWhenUsed="1"/>
     <w:lsdException w:name="HTML Variable" w:semiHidden="1" w:unhideWhenUsed="1"/>
+    <w:lsdException w:name="Normal Table" w:semiHidden="1" w:unhideWhenUsed="1"/>
     <w:lsdException w:name="annotation subject" w:semiHidden="1" w:unhideWhenUsed="1"/>
     <w:lsdException w:name="No List" w:semiHidden="1" w:unhideWhenUsed="1"/>
     <w:lsdException w:name="Outline List 1" w:semiHidden="1" w:unhideWhenUsed="1"/>
@@ -3753,8 +4340,11 @@
     <w:lsdException w:name="Table Contemporary" w:semiHidden="1" w:unhideWhenUsed="1"/>
     <w:lsdException w:name="Table Elegant" w:semiHidden="1" w:unhideWhenUsed="1"/>
     <w:lsdException w:name="Table Professional" w:semiHidden="1" w:unhideWhenUsed="1"/>
+    <w:lsdException w:name="Table Subtle 1" w:semiHidden="1" w:unhideWhenUsed="1"/>
     <w:lsdException w:name="Table Subtle 2" w:semiHidden="1" w:unhideWhenUsed="1"/>
     <w:lsdException w:name="Table Web 1" w:semiHidden="1" w:unhideWhenUsed="1"/>
+    <w:lsdException w:name="Table Web 2" w:semiHidden="1" w:unhideWhenUsed="1"/>
+    <w:lsdException w:name="Table Web 3" w:semiHidden="1" w:unhideWhenUsed="1"/>
     <w:lsdException w:name="Balloon Text" w:semiHidden="1" w:unhideWhenUsed="1"/>
     <w:lsdException w:name="Table Grid" w:uiPriority="39"/>
     <w:lsdException w:name="Table Theme" w:semiHidden="1" w:unhideWhenUsed="1"/>
@@ -3973,11 +4563,6 @@
     <w:lsdException w:name="List Table 5 Dark Accent 6" w:uiPriority="50"/>
     <w:lsdException w:name="List Table 6 Colorful Accent 6" w:uiPriority="51"/>
     <w:lsdException w:name="List Table 7 Colorful Accent 6" w:uiPriority="52"/>
-    <w:lsdException w:name="Mention" w:semiHidden="1" w:unhideWhenUsed="1"/>
-    <w:lsdException w:name="Smart Hyperlink" w:semiHidden="1" w:unhideWhenUsed="1"/>
-    <w:lsdException w:name="Hashtag" w:semiHidden="1" w:unhideWhenUsed="1"/>
-    <w:lsdException w:name="Unresolved Mention" w:semiHidden="1" w:unhideWhenUsed="1"/>
-    <w:lsdException w:name="Smart Link" w:semiHidden="1" w:unhideWhenUsed="1"/>
   </w:latentStyles>
   <w:style w:type="paragraph" w:default="1" w:styleId="Normal">
     <w:name w:val="Normal"/>

</xml_diff>